<commit_message>
(feat) print ba cacah dan lain lain
</commit_message>
<xml_diff>
--- a/resources/templates/Dokpenyidikan/surat-ba-cacah.docx
+++ b/resources/templates/Dokpenyidikan/surat-ba-cacah.docx
@@ -75,7 +75,7 @@
                           </pic:cNvPicPr>
                         </pic:nvPicPr>
                         <pic:blipFill>
-                          <a:blip r:embed="rId7">
+                          <a:blip r:embed="rId8">
                             <a:extLst>
                               <a:ext uri="{28A0092B-C50C-407E-A947-70E740481C1C}">
                                 <a14:useLocalDpi xmlns:a14="http://schemas.microsoft.com/office/drawing/2010/main" val="0"/>
@@ -2074,13 +2074,12 @@
     </w:p>
     <w:tbl>
       <w:tblPr>
-        <w:tblW w:w="9322" w:type="dxa"/>
+        <w:tblW w:w="9634" w:type="dxa"/>
         <w:tblLook w:val="04A0" w:firstRow="1" w:lastRow="0" w:firstColumn="1" w:lastColumn="0" w:noHBand="0" w:noVBand="1"/>
       </w:tblPr>
       <w:tblGrid>
-        <w:gridCol w:w="3484"/>
-        <w:gridCol w:w="2163"/>
-        <w:gridCol w:w="3675"/>
+        <w:gridCol w:w="5240"/>
+        <w:gridCol w:w="4394"/>
       </w:tblGrid>
       <w:tr>
         <w:trPr>
@@ -2088,58 +2087,68 @@
         </w:trPr>
         <w:tc>
           <w:tcPr>
-            <w:tcW w:w="3484" w:type="dxa"/>
+            <w:tcW w:w="5240" w:type="dxa"/>
             <w:vAlign w:val="center"/>
           </w:tcPr>
           <w:p>
             <w:pPr>
+              <w:ind w:left="-120" w:right="2"/>
+              <w:rPr>
+                <w:rFonts w:ascii="Arial" w:hAnsi="Arial" w:cs="Arial"/>
+                <w:bCs/>
+                <w:noProof/>
+                <w:sz w:val="22"/>
+                <w:lang w:val="en-ID"/>
+              </w:rPr>
+            </w:pPr>
+          </w:p>
+        </w:tc>
+        <w:tc>
+          <w:tcPr>
+            <w:tcW w:w="4394" w:type="dxa"/>
+            <w:vAlign w:val="center"/>
+          </w:tcPr>
+          <w:p>
+            <w:pPr>
               <w:ind w:left="-108" w:right="2"/>
-              <w:jc w:val="center"/>
-              <w:rPr>
-                <w:rFonts w:ascii="Arial" w:hAnsi="Arial" w:cs="Arial"/>
-                <w:b/>
+              <w:rPr>
+                <w:rFonts w:ascii="Arial" w:hAnsi="Arial" w:cs="Arial"/>
+                <w:bCs/>
                 <w:noProof/>
                 <w:sz w:val="22"/>
                 <w:lang w:val="en-ID"/>
               </w:rPr>
             </w:pPr>
-          </w:p>
-        </w:tc>
-        <w:tc>
-          <w:tcPr>
-            <w:tcW w:w="2163" w:type="dxa"/>
-            <w:vAlign w:val="center"/>
-          </w:tcPr>
-          <w:p>
-            <w:pPr>
-              <w:ind w:left="-108" w:right="2"/>
-              <w:jc w:val="center"/>
-              <w:rPr>
-                <w:rFonts w:ascii="Arial" w:hAnsi="Arial" w:cs="Arial"/>
-                <w:b/>
-                <w:sz w:val="22"/>
-                <w:lang w:val="en-US"/>
-              </w:rPr>
-            </w:pPr>
-          </w:p>
-        </w:tc>
-        <w:tc>
-          <w:tcPr>
-            <w:tcW w:w="3675" w:type="dxa"/>
-            <w:vAlign w:val="center"/>
-          </w:tcPr>
-          <w:p>
-            <w:pPr>
-              <w:ind w:left="-108" w:right="2"/>
-              <w:jc w:val="center"/>
-              <w:rPr>
-                <w:rFonts w:ascii="Arial" w:hAnsi="Arial" w:cs="Arial"/>
-                <w:b/>
+            <w:r>
+              <w:rPr>
+                <w:rFonts w:ascii="Arial" w:hAnsi="Arial" w:cs="Arial"/>
+                <w:bCs/>
                 <w:noProof/>
                 <w:sz w:val="22"/>
                 <w:lang w:val="en-ID"/>
               </w:rPr>
-            </w:pPr>
+              <w:t>${ttd_</w:t>
+            </w:r>
+            <w:r>
+              <w:rPr>
+                <w:rFonts w:ascii="Arial" w:hAnsi="Arial" w:cs="Arial"/>
+                <w:bCs/>
+                <w:noProof/>
+                <w:sz w:val="22"/>
+                <w:lang w:val="en-ID"/>
+              </w:rPr>
+              <w:t>section</w:t>
+            </w:r>
+            <w:r>
+              <w:rPr>
+                <w:rFonts w:ascii="Arial" w:hAnsi="Arial" w:cs="Arial"/>
+                <w:bCs/>
+                <w:noProof/>
+                <w:sz w:val="22"/>
+                <w:lang w:val="en-ID"/>
+              </w:rPr>
+              <w:t>}</w:t>
+            </w:r>
           </w:p>
         </w:tc>
       </w:tr>
@@ -2149,12 +2158,12 @@
         </w:trPr>
         <w:tc>
           <w:tcPr>
-            <w:tcW w:w="3484" w:type="dxa"/>
+            <w:tcW w:w="5240" w:type="dxa"/>
             <w:vAlign w:val="bottom"/>
           </w:tcPr>
           <w:p>
             <w:pPr>
-              <w:ind w:left="-108" w:right="2"/>
+              <w:ind w:left="-120" w:right="2"/>
               <w:rPr>
                 <w:rFonts w:ascii="Arial" w:hAnsi="Arial" w:cs="Arial"/>
                 <w:b/>
@@ -2169,12 +2178,12 @@
                 <w:noProof/>
                 <w:color w:val="C3BEBE"/>
               </w:rPr>
-              <w:t>Ditandatangani secara elektronik</w:t>
-            </w:r>
-          </w:p>
-          <w:p>
-            <w:pPr>
-              <w:ind w:left="-108" w:right="2"/>
+              <w:t>${ttd}</w:t>
+            </w:r>
+          </w:p>
+          <w:p>
+            <w:pPr>
+              <w:ind w:left="-120" w:right="2"/>
               <w:rPr>
                 <w:rFonts w:ascii="Arial" w:hAnsi="Arial" w:cs="Arial"/>
                 <w:b/>
@@ -2226,7 +2235,7 @@
                 <w:sz w:val="22"/>
                 <w:lang w:val="en-ID"/>
               </w:rPr>
-              <w:t>Gold Veter Nainggolan</w:t>
+              <w:t>${ttd</w:t>
             </w:r>
             <w:r>
               <w:rPr>
@@ -2237,45 +2246,49 @@
                 <w:sz w:val="22"/>
                 <w:lang w:val="en-ID"/>
               </w:rPr>
-              <w:fldChar w:fldCharType="end"/>
-            </w:r>
-          </w:p>
-          <w:p>
-            <w:pPr>
-              <w:ind w:left="-108" w:right="2"/>
-              <w:rPr>
-                <w:rFonts w:ascii="Arial" w:hAnsi="Arial" w:cs="Arial"/>
-                <w:b/>
-                <w:sz w:val="22"/>
-                <w:lang w:val="en-ID"/>
-              </w:rPr>
-            </w:pPr>
-            <w:r>
-              <w:rPr>
-                <w:rFonts w:ascii="Arial" w:hAnsi="Arial" w:cs="Arial"/>
-                <w:b/>
-                <w:sz w:val="22"/>
-                <w:lang w:val="en-US"/>
-              </w:rPr>
-              <w:t xml:space="preserve">NIP </w:t>
+              <w:t>p</w:t>
             </w:r>
             <w:r>
               <w:rPr>
                 <w:rFonts w:ascii="Arial" w:hAnsi="Arial" w:cs="Arial"/>
                 <w:b/>
                 <w:bCs/>
-                <w:sz w:val="22"/>
-              </w:rPr>
-              <w:fldChar w:fldCharType="begin"/>
+                <w:noProof/>
+                <w:sz w:val="22"/>
+                <w:lang w:val="en-ID"/>
+              </w:rPr>
+              <w:t>}</w:t>
             </w:r>
             <w:r>
               <w:rPr>
                 <w:rFonts w:ascii="Arial" w:hAnsi="Arial" w:cs="Arial"/>
                 <w:b/>
                 <w:bCs/>
-                <w:sz w:val="22"/>
-              </w:rPr>
-              <w:instrText xml:space="preserve"> MERGEFIELD NIP_Petugas_Cacah_Indak_1 </w:instrText>
+                <w:noProof/>
+                <w:sz w:val="22"/>
+                <w:lang w:val="en-ID"/>
+              </w:rPr>
+              <w:fldChar w:fldCharType="end"/>
+            </w:r>
+          </w:p>
+          <w:p>
+            <w:pPr>
+              <w:ind w:left="-120" w:right="2"/>
+              <w:rPr>
+                <w:rFonts w:ascii="Arial" w:hAnsi="Arial" w:cs="Arial"/>
+                <w:b/>
+                <w:sz w:val="22"/>
+                <w:lang w:val="en-ID"/>
+              </w:rPr>
+            </w:pPr>
+            <w:r>
+              <w:rPr>
+                <w:rFonts w:ascii="Arial" w:hAnsi="Arial" w:cs="Arial"/>
+                <w:b/>
+                <w:sz w:val="22"/>
+                <w:lang w:val="en-US"/>
+              </w:rPr>
+              <w:t xml:space="preserve">NIP </w:t>
             </w:r>
             <w:r>
               <w:rPr>
@@ -2284,17 +2297,16 @@
                 <w:bCs/>
                 <w:sz w:val="22"/>
               </w:rPr>
-              <w:fldChar w:fldCharType="separate"/>
+              <w:fldChar w:fldCharType="begin"/>
             </w:r>
             <w:r>
               <w:rPr>
                 <w:rFonts w:ascii="Arial" w:hAnsi="Arial" w:cs="Arial"/>
                 <w:b/>
                 <w:bCs/>
-                <w:noProof/>
-                <w:sz w:val="22"/>
-              </w:rPr>
-              <w:t>19960528 201801 1 004</w:t>
+                <w:sz w:val="22"/>
+              </w:rPr>
+              <w:instrText xml:space="preserve"> MERGEFIELD NIP_Petugas_Cacah_Indak_1 </w:instrText>
             </w:r>
             <w:r>
               <w:rPr>
@@ -2303,87 +2315,54 @@
                 <w:bCs/>
                 <w:sz w:val="22"/>
               </w:rPr>
-              <w:fldChar w:fldCharType="end"/>
-            </w:r>
-          </w:p>
-        </w:tc>
-        <w:tc>
-          <w:tcPr>
-            <w:tcW w:w="2163" w:type="dxa"/>
-            <w:vAlign w:val="bottom"/>
-          </w:tcPr>
-          <w:p>
-            <w:pPr>
-              <w:ind w:left="-108" w:right="2"/>
-              <w:rPr>
-                <w:rFonts w:ascii="Arial" w:hAnsi="Arial" w:cs="Arial"/>
-                <w:b/>
-                <w:sz w:val="22"/>
-                <w:lang w:val="en-US"/>
-              </w:rPr>
-            </w:pPr>
-          </w:p>
-        </w:tc>
-        <w:tc>
-          <w:tcPr>
-            <w:tcW w:w="3675" w:type="dxa"/>
-            <w:vAlign w:val="bottom"/>
-          </w:tcPr>
-          <w:p>
-            <w:pPr>
-              <w:ind w:left="-108" w:right="2"/>
+              <w:fldChar w:fldCharType="separate"/>
+            </w:r>
+            <w:r>
               <w:rPr>
                 <w:rFonts w:ascii="Arial" w:hAnsi="Arial" w:cs="Arial"/>
                 <w:b/>
                 <w:bCs/>
-                <w:noProof/>
-                <w:sz w:val="22"/>
-                <w:lang w:val="en-US"/>
-              </w:rPr>
-            </w:pPr>
-            <w:r>
-              <w:rPr>
-                <w:noProof/>
-                <w:color w:val="C3BEBE"/>
-              </w:rPr>
-              <w:t>Ditandatangani secara elektronik</w:t>
-            </w:r>
-          </w:p>
-          <w:p>
-            <w:pPr>
-              <w:ind w:left="-108" w:right="2"/>
+                <w:sz w:val="22"/>
+              </w:rPr>
+              <w:t>${ttd</w:t>
+            </w:r>
+            <w:r>
               <w:rPr>
                 <w:rFonts w:ascii="Arial" w:hAnsi="Arial" w:cs="Arial"/>
                 <w:b/>
                 <w:bCs/>
-                <w:noProof/>
-                <w:sz w:val="22"/>
-                <w:lang w:val="en-US"/>
-              </w:rPr>
-            </w:pPr>
+                <w:sz w:val="22"/>
+              </w:rPr>
+              <w:t>_namap</w:t>
+            </w:r>
             <w:r>
               <w:rPr>
                 <w:rFonts w:ascii="Arial" w:hAnsi="Arial" w:cs="Arial"/>
                 <w:b/>
                 <w:bCs/>
-                <w:noProof/>
-                <w:sz w:val="22"/>
-                <w:lang w:val="en-US"/>
-              </w:rPr>
-              <w:fldChar w:fldCharType="begin"/>
+                <w:sz w:val="22"/>
+              </w:rPr>
+              <w:t>}</w:t>
             </w:r>
             <w:r>
               <w:rPr>
                 <w:rFonts w:ascii="Arial" w:hAnsi="Arial" w:cs="Arial"/>
                 <w:b/>
                 <w:bCs/>
-                <w:noProof/>
-                <w:sz w:val="22"/>
-                <w:lang w:val="en-US"/>
-              </w:rPr>
-              <w:instrText xml:space="preserve"> MERGEFIELD Nama_Petugas_Pembuat_LPP1 </w:instrText>
-            </w:r>
-            <w:r>
+                <w:sz w:val="22"/>
+              </w:rPr>
+              <w:fldChar w:fldCharType="end"/>
+            </w:r>
+          </w:p>
+        </w:tc>
+        <w:tc>
+          <w:tcPr>
+            <w:tcW w:w="4394" w:type="dxa"/>
+            <w:vAlign w:val="bottom"/>
+          </w:tcPr>
+          <w:p>
+            <w:pPr>
+              <w:ind w:left="-89" w:right="2"/>
               <w:rPr>
                 <w:rFonts w:ascii="Arial" w:hAnsi="Arial" w:cs="Arial"/>
                 <w:b/>
@@ -2392,9 +2371,18 @@
                 <w:sz w:val="22"/>
                 <w:lang w:val="en-US"/>
               </w:rPr>
-              <w:fldChar w:fldCharType="separate"/>
-            </w:r>
-            <w:r>
+            </w:pPr>
+            <w:r>
+              <w:rPr>
+                <w:noProof/>
+                <w:color w:val="C3BEBE"/>
+              </w:rPr>
+              <w:t xml:space="preserve">${ttd} </w:t>
+            </w:r>
+          </w:p>
+          <w:p>
+            <w:pPr>
+              <w:ind w:left="-89" w:right="2"/>
               <w:rPr>
                 <w:rFonts w:ascii="Arial" w:hAnsi="Arial" w:cs="Arial"/>
                 <w:b/>
@@ -2403,8 +2391,7 @@
                 <w:sz w:val="22"/>
                 <w:lang w:val="en-US"/>
               </w:rPr>
-              <w:t>Ivan Fanani</w:t>
-            </w:r>
+            </w:pPr>
             <w:r>
               <w:rPr>
                 <w:rFonts w:ascii="Arial" w:hAnsi="Arial" w:cs="Arial"/>
@@ -2414,23 +2401,45 @@
                 <w:sz w:val="22"/>
                 <w:lang w:val="en-US"/>
               </w:rPr>
-              <w:fldChar w:fldCharType="end"/>
-            </w:r>
-          </w:p>
-          <w:p>
-            <w:pPr>
-              <w:ind w:left="-108" w:right="2"/>
+              <w:t>${</w:t>
+            </w:r>
+            <w:r>
               <w:rPr>
                 <w:rFonts w:ascii="Arial" w:hAnsi="Arial" w:cs="Arial"/>
                 <w:b/>
-                <w:sz w:val="22"/>
-                <w:lang w:val="en-US"/>
-              </w:rPr>
-            </w:pPr>
+                <w:bCs/>
+                <w:noProof/>
+                <w:sz w:val="22"/>
+                <w:lang w:val="en-US"/>
+              </w:rPr>
+              <w:t>ttdt</w:t>
+            </w:r>
             <w:r>
               <w:rPr>
                 <w:rFonts w:ascii="Arial" w:hAnsi="Arial" w:cs="Arial"/>
                 <w:b/>
+                <w:bCs/>
+                <w:noProof/>
+                <w:sz w:val="22"/>
+                <w:lang w:val="en-US"/>
+              </w:rPr>
+              <w:t>}</w:t>
+            </w:r>
+          </w:p>
+          <w:p>
+            <w:pPr>
+              <w:ind w:left="-89" w:right="2"/>
+              <w:rPr>
+                <w:rFonts w:ascii="Arial" w:hAnsi="Arial" w:cs="Arial"/>
+                <w:b/>
+                <w:sz w:val="22"/>
+                <w:lang w:val="en-US"/>
+              </w:rPr>
+            </w:pPr>
+            <w:r>
+              <w:rPr>
+                <w:rFonts w:ascii="Arial" w:hAnsi="Arial" w:cs="Arial"/>
+                <w:b/>
                 <w:sz w:val="22"/>
                 <w:lang w:val="en-US"/>
               </w:rPr>
@@ -2467,11 +2476,28 @@
               <w:rPr>
                 <w:rFonts w:ascii="Arial" w:hAnsi="Arial" w:cs="Arial"/>
                 <w:b/>
-                <w:noProof/>
-                <w:sz w:val="22"/>
-                <w:lang w:val="en-US"/>
-              </w:rPr>
-              <w:t>19900203 201801 1 002</w:t>
+                <w:sz w:val="22"/>
+                <w:lang w:val="en-US"/>
+              </w:rPr>
+              <w:t>${</w:t>
+            </w:r>
+            <w:r>
+              <w:rPr>
+                <w:rFonts w:ascii="Arial" w:hAnsi="Arial" w:cs="Arial"/>
+                <w:b/>
+                <w:sz w:val="22"/>
+                <w:lang w:val="en-US"/>
+              </w:rPr>
+              <w:t>ttd_namat</w:t>
+            </w:r>
+            <w:r>
+              <w:rPr>
+                <w:rFonts w:ascii="Arial" w:hAnsi="Arial" w:cs="Arial"/>
+                <w:b/>
+                <w:sz w:val="22"/>
+                <w:lang w:val="en-US"/>
+              </w:rPr>
+              <w:t>}</w:t>
             </w:r>
             <w:r>
               <w:rPr>
@@ -2491,13 +2517,30 @@
         </w:trPr>
         <w:tc>
           <w:tcPr>
-            <w:tcW w:w="3484" w:type="dxa"/>
+            <w:tcW w:w="5240" w:type="dxa"/>
             <w:vAlign w:val="center"/>
           </w:tcPr>
           <w:p>
             <w:pPr>
+              <w:ind w:left="-120" w:right="2"/>
+              <w:rPr>
+                <w:rFonts w:ascii="Arial" w:hAnsi="Arial" w:cs="Arial"/>
+                <w:b/>
+                <w:noProof/>
+                <w:sz w:val="22"/>
+                <w:lang w:val="en-ID"/>
+              </w:rPr>
+            </w:pPr>
+          </w:p>
+        </w:tc>
+        <w:tc>
+          <w:tcPr>
+            <w:tcW w:w="4394" w:type="dxa"/>
+            <w:vAlign w:val="center"/>
+          </w:tcPr>
+          <w:p>
+            <w:pPr>
               <w:ind w:left="-108" w:right="2"/>
-              <w:jc w:val="center"/>
               <w:rPr>
                 <w:rFonts w:ascii="Arial" w:hAnsi="Arial" w:cs="Arial"/>
                 <w:b/>
@@ -2506,806 +2549,35 @@
                 <w:lang w:val="en-ID"/>
               </w:rPr>
             </w:pPr>
-          </w:p>
-        </w:tc>
-        <w:tc>
-          <w:tcPr>
-            <w:tcW w:w="2163" w:type="dxa"/>
-            <w:vAlign w:val="center"/>
-          </w:tcPr>
-          <w:p>
-            <w:pPr>
-              <w:ind w:left="-108" w:right="2"/>
-              <w:jc w:val="center"/>
-              <w:rPr>
-                <w:rFonts w:ascii="Arial" w:hAnsi="Arial" w:cs="Arial"/>
-                <w:b/>
-                <w:sz w:val="22"/>
-                <w:lang w:val="en-US"/>
-              </w:rPr>
-            </w:pPr>
-          </w:p>
-        </w:tc>
-        <w:tc>
-          <w:tcPr>
-            <w:tcW w:w="3675" w:type="dxa"/>
-            <w:vAlign w:val="center"/>
-          </w:tcPr>
-          <w:p>
-            <w:pPr>
-              <w:ind w:left="-108" w:right="2"/>
-              <w:jc w:val="center"/>
-              <w:rPr>
-                <w:rFonts w:ascii="Arial" w:hAnsi="Arial" w:cs="Arial"/>
-                <w:b/>
+            <w:r>
+              <w:rPr>
+                <w:rFonts w:ascii="Arial" w:hAnsi="Arial" w:cs="Arial"/>
+                <w:bCs/>
                 <w:noProof/>
                 <w:sz w:val="22"/>
                 <w:lang w:val="en-ID"/>
               </w:rPr>
-            </w:pPr>
-          </w:p>
-        </w:tc>
-      </w:tr>
-      <w:tr>
-        <w:trPr>
-          <w:trHeight w:val="66"/>
-        </w:trPr>
-        <w:tc>
-          <w:tcPr>
-            <w:tcW w:w="3484" w:type="dxa"/>
-            <w:vAlign w:val="bottom"/>
-          </w:tcPr>
-          <w:p>
-            <w:pPr>
-              <w:ind w:left="-108" w:right="2"/>
-              <w:rPr>
-                <w:rFonts w:ascii="Arial" w:hAnsi="Arial" w:cs="Arial"/>
-                <w:b/>
+              <w:t>${/ttd_</w:t>
+            </w:r>
+            <w:r>
+              <w:rPr>
+                <w:rFonts w:ascii="Arial" w:hAnsi="Arial" w:cs="Arial"/>
+                <w:bCs/>
                 <w:noProof/>
                 <w:sz w:val="22"/>
                 <w:lang w:val="en-ID"/>
               </w:rPr>
-            </w:pPr>
-            <w:r>
-              <w:rPr>
-                <w:noProof/>
-                <w:color w:val="C3BEBE"/>
-              </w:rPr>
-              <w:t>Ditandatangani secara elektronik</w:t>
-            </w:r>
-          </w:p>
-          <w:p>
-            <w:pPr>
-              <w:ind w:left="-108" w:right="2"/>
-              <w:rPr>
-                <w:rFonts w:ascii="Arial" w:hAnsi="Arial" w:cs="Arial"/>
-                <w:b/>
+              <w:t>section</w:t>
+            </w:r>
+            <w:r>
+              <w:rPr>
+                <w:rFonts w:ascii="Arial" w:hAnsi="Arial" w:cs="Arial"/>
+                <w:bCs/>
                 <w:noProof/>
                 <w:sz w:val="22"/>
                 <w:lang w:val="en-ID"/>
               </w:rPr>
-            </w:pPr>
-            <w:r>
-              <w:rPr>
-                <w:rFonts w:ascii="Arial" w:hAnsi="Arial" w:cs="Arial"/>
-                <w:b/>
-                <w:noProof/>
-                <w:sz w:val="22"/>
-                <w:lang w:val="en-ID"/>
-              </w:rPr>
-              <w:fldChar w:fldCharType="begin"/>
-            </w:r>
-            <w:r>
-              <w:rPr>
-                <w:rFonts w:ascii="Arial" w:hAnsi="Arial" w:cs="Arial"/>
-                <w:b/>
-                <w:noProof/>
-                <w:sz w:val="22"/>
-                <w:lang w:val="en-ID"/>
-              </w:rPr>
-              <w:instrText xml:space="preserve"> MERGEFIELD Nama_Petugas_Cacah_Indak_2 </w:instrText>
-            </w:r>
-            <w:r>
-              <w:rPr>
-                <w:rFonts w:ascii="Arial" w:hAnsi="Arial" w:cs="Arial"/>
-                <w:b/>
-                <w:noProof/>
-                <w:sz w:val="22"/>
-                <w:lang w:val="en-ID"/>
-              </w:rPr>
-              <w:fldChar w:fldCharType="separate"/>
-            </w:r>
-            <w:r>
-              <w:rPr>
-                <w:rFonts w:ascii="Arial" w:hAnsi="Arial" w:cs="Arial"/>
-                <w:b/>
-                <w:noProof/>
-                <w:sz w:val="22"/>
-                <w:lang w:val="en-ID"/>
-              </w:rPr>
-              <w:t>Alam Jelang Merdeka</w:t>
-            </w:r>
-            <w:r>
-              <w:rPr>
-                <w:rFonts w:ascii="Arial" w:hAnsi="Arial" w:cs="Arial"/>
-                <w:b/>
-                <w:noProof/>
-                <w:sz w:val="22"/>
-                <w:lang w:val="en-ID"/>
-              </w:rPr>
-              <w:fldChar w:fldCharType="end"/>
-            </w:r>
-          </w:p>
-          <w:p>
-            <w:pPr>
-              <w:ind w:left="-108" w:right="2"/>
-              <w:rPr>
-                <w:rFonts w:ascii="Arial" w:hAnsi="Arial" w:cs="Arial"/>
-                <w:b/>
-                <w:sz w:val="22"/>
-                <w:lang w:val="en-US"/>
-              </w:rPr>
-            </w:pPr>
-            <w:r>
-              <w:rPr>
-                <w:rFonts w:ascii="Arial" w:hAnsi="Arial" w:cs="Arial"/>
-                <w:b/>
-                <w:noProof/>
-                <w:sz w:val="22"/>
-                <w:lang w:val="en-ID"/>
-              </w:rPr>
-              <w:t xml:space="preserve">NIP </w:t>
-            </w:r>
-            <w:r>
-              <w:rPr>
-                <w:rFonts w:ascii="Arial" w:hAnsi="Arial" w:cs="Arial"/>
-                <w:b/>
-                <w:noProof/>
-                <w:sz w:val="22"/>
-                <w:lang w:val="en-ID"/>
-              </w:rPr>
-              <w:fldChar w:fldCharType="begin"/>
-            </w:r>
-            <w:r>
-              <w:rPr>
-                <w:rFonts w:ascii="Arial" w:hAnsi="Arial" w:cs="Arial"/>
-                <w:b/>
-                <w:noProof/>
-                <w:sz w:val="22"/>
-                <w:lang w:val="en-ID"/>
-              </w:rPr>
-              <w:instrText xml:space="preserve"> MERGEFIELD NIP_Petugas_Cacah_Indak_2 </w:instrText>
-            </w:r>
-            <w:r>
-              <w:rPr>
-                <w:rFonts w:ascii="Arial" w:hAnsi="Arial" w:cs="Arial"/>
-                <w:b/>
-                <w:noProof/>
-                <w:sz w:val="22"/>
-                <w:lang w:val="en-ID"/>
-              </w:rPr>
-              <w:fldChar w:fldCharType="separate"/>
-            </w:r>
-            <w:r>
-              <w:rPr>
-                <w:rFonts w:ascii="Arial" w:hAnsi="Arial" w:cs="Arial"/>
-                <w:b/>
-                <w:noProof/>
-                <w:sz w:val="22"/>
-                <w:lang w:val="en-ID"/>
-              </w:rPr>
-              <w:t>199908162021011000</w:t>
-            </w:r>
-            <w:r>
-              <w:rPr>
-                <w:rFonts w:ascii="Arial" w:hAnsi="Arial" w:cs="Arial"/>
-                <w:b/>
-                <w:noProof/>
-                <w:sz w:val="22"/>
-                <w:lang w:val="en-ID"/>
-              </w:rPr>
-              <w:fldChar w:fldCharType="end"/>
-            </w:r>
-          </w:p>
-        </w:tc>
-        <w:tc>
-          <w:tcPr>
-            <w:tcW w:w="2163" w:type="dxa"/>
-            <w:vAlign w:val="bottom"/>
-          </w:tcPr>
-          <w:p>
-            <w:pPr>
-              <w:ind w:left="-108" w:right="2"/>
-              <w:rPr>
-                <w:rFonts w:ascii="Arial" w:hAnsi="Arial" w:cs="Arial"/>
-                <w:b/>
-                <w:sz w:val="22"/>
-                <w:lang w:val="en-US"/>
-              </w:rPr>
-            </w:pPr>
-          </w:p>
-        </w:tc>
-        <w:tc>
-          <w:tcPr>
-            <w:tcW w:w="3675" w:type="dxa"/>
-            <w:vAlign w:val="bottom"/>
-          </w:tcPr>
-          <w:p>
-            <w:pPr>
-              <w:ind w:left="-108" w:right="2"/>
-              <w:rPr>
-                <w:rFonts w:ascii="Arial" w:hAnsi="Arial" w:cs="Arial"/>
-                <w:b/>
-                <w:bCs/>
-                <w:noProof/>
-                <w:sz w:val="22"/>
-                <w:lang w:val="en-ID"/>
-              </w:rPr>
-            </w:pPr>
-            <w:r>
-              <w:rPr>
-                <w:noProof/>
-                <w:color w:val="C3BEBE"/>
-              </w:rPr>
-              <w:t>Ditandatangani secara elektronik</w:t>
-            </w:r>
-          </w:p>
-          <w:p>
-            <w:pPr>
-              <w:ind w:left="-108" w:right="2"/>
-              <w:rPr>
-                <w:rFonts w:ascii="Arial" w:hAnsi="Arial" w:cs="Arial"/>
-                <w:b/>
-                <w:bCs/>
-                <w:noProof/>
-                <w:sz w:val="22"/>
-                <w:lang w:val="en-ID"/>
-              </w:rPr>
-            </w:pPr>
-            <w:r>
-              <w:rPr>
-                <w:rFonts w:ascii="Arial" w:hAnsi="Arial" w:cs="Arial"/>
-                <w:b/>
-                <w:bCs/>
-                <w:noProof/>
-                <w:sz w:val="22"/>
-                <w:lang w:val="en-ID"/>
-              </w:rPr>
-              <w:fldChar w:fldCharType="begin"/>
-            </w:r>
-            <w:r>
-              <w:rPr>
-                <w:rFonts w:ascii="Arial" w:hAnsi="Arial" w:cs="Arial"/>
-                <w:b/>
-                <w:bCs/>
-                <w:noProof/>
-                <w:sz w:val="22"/>
-                <w:lang w:val="en-ID"/>
-              </w:rPr>
-              <w:instrText xml:space="preserve"> MERGEFIELD Nama_Petugas_Pembuat_LPP2 </w:instrText>
-            </w:r>
-            <w:r>
-              <w:rPr>
-                <w:rFonts w:ascii="Arial" w:hAnsi="Arial" w:cs="Arial"/>
-                <w:b/>
-                <w:bCs/>
-                <w:noProof/>
-                <w:sz w:val="22"/>
-                <w:lang w:val="en-ID"/>
-              </w:rPr>
-              <w:fldChar w:fldCharType="separate"/>
-            </w:r>
-            <w:r>
-              <w:rPr>
-                <w:rFonts w:ascii="Arial" w:hAnsi="Arial" w:cs="Arial"/>
-                <w:b/>
-                <w:bCs/>
-                <w:noProof/>
-                <w:sz w:val="22"/>
-                <w:lang w:val="en-ID"/>
-              </w:rPr>
-              <w:t>Abraham Binsar Hutama</w:t>
-            </w:r>
-            <w:r>
-              <w:rPr>
-                <w:rFonts w:ascii="Arial" w:hAnsi="Arial" w:cs="Arial"/>
-                <w:b/>
-                <w:bCs/>
-                <w:noProof/>
-                <w:sz w:val="22"/>
-                <w:lang w:val="en-ID"/>
-              </w:rPr>
-              <w:fldChar w:fldCharType="end"/>
-            </w:r>
-          </w:p>
-          <w:p>
-            <w:pPr>
-              <w:ind w:left="-108" w:right="2"/>
-              <w:rPr>
-                <w:rFonts w:ascii="Arial" w:hAnsi="Arial" w:cs="Arial"/>
-                <w:b/>
-                <w:sz w:val="22"/>
-                <w:lang w:val="en-US"/>
-              </w:rPr>
-            </w:pPr>
-            <w:r>
-              <w:rPr>
-                <w:rFonts w:ascii="Arial" w:hAnsi="Arial" w:cs="Arial"/>
-                <w:b/>
-                <w:bCs/>
-                <w:noProof/>
-                <w:sz w:val="22"/>
-                <w:lang w:val="en-ID"/>
-              </w:rPr>
-              <w:t xml:space="preserve">NIP </w:t>
-            </w:r>
-            <w:r>
-              <w:rPr>
-                <w:rFonts w:ascii="Arial" w:hAnsi="Arial" w:cs="Arial"/>
-                <w:b/>
-                <w:bCs/>
-                <w:noProof/>
-                <w:sz w:val="22"/>
-                <w:lang w:val="en-ID"/>
-              </w:rPr>
-              <w:fldChar w:fldCharType="begin"/>
-            </w:r>
-            <w:r>
-              <w:rPr>
-                <w:rFonts w:ascii="Arial" w:hAnsi="Arial" w:cs="Arial"/>
-                <w:b/>
-                <w:bCs/>
-                <w:noProof/>
-                <w:sz w:val="22"/>
-                <w:lang w:val="en-ID"/>
-              </w:rPr>
-              <w:instrText xml:space="preserve"> MERGEFIELD NIP_Petugas_Pembuat_LPP2 </w:instrText>
-            </w:r>
-            <w:r>
-              <w:rPr>
-                <w:rFonts w:ascii="Arial" w:hAnsi="Arial" w:cs="Arial"/>
-                <w:b/>
-                <w:bCs/>
-                <w:noProof/>
-                <w:sz w:val="22"/>
-                <w:lang w:val="en-ID"/>
-              </w:rPr>
-              <w:fldChar w:fldCharType="separate"/>
-            </w:r>
-            <w:r>
-              <w:rPr>
-                <w:rFonts w:ascii="Arial" w:hAnsi="Arial" w:cs="Arial"/>
-                <w:b/>
-                <w:bCs/>
-                <w:noProof/>
-                <w:sz w:val="22"/>
-                <w:lang w:val="en-ID"/>
-              </w:rPr>
-              <w:t>199603152015021000</w:t>
-            </w:r>
-            <w:r>
-              <w:rPr>
-                <w:rFonts w:ascii="Arial" w:hAnsi="Arial" w:cs="Arial"/>
-                <w:b/>
-                <w:bCs/>
-                <w:noProof/>
-                <w:sz w:val="22"/>
-                <w:lang w:val="en-ID"/>
-              </w:rPr>
-              <w:fldChar w:fldCharType="end"/>
-            </w:r>
-          </w:p>
-        </w:tc>
-      </w:tr>
-      <w:tr>
-        <w:trPr>
-          <w:trHeight w:val="1252"/>
-        </w:trPr>
-        <w:tc>
-          <w:tcPr>
-            <w:tcW w:w="3484" w:type="dxa"/>
-            <w:vAlign w:val="bottom"/>
-          </w:tcPr>
-          <w:p>
-            <w:pPr>
-              <w:ind w:left="-108" w:right="2"/>
-              <w:rPr>
-                <w:rFonts w:ascii="Arial" w:hAnsi="Arial" w:cs="Arial"/>
-                <w:b/>
-                <w:noProof/>
-                <w:sz w:val="22"/>
-                <w:lang w:val="en-ID"/>
-              </w:rPr>
-            </w:pPr>
-          </w:p>
-        </w:tc>
-        <w:tc>
-          <w:tcPr>
-            <w:tcW w:w="2163" w:type="dxa"/>
-            <w:vAlign w:val="bottom"/>
-          </w:tcPr>
-          <w:p>
-            <w:pPr>
-              <w:ind w:left="-108" w:right="2"/>
-              <w:rPr>
-                <w:rFonts w:ascii="Arial" w:hAnsi="Arial" w:cs="Arial"/>
-                <w:b/>
-                <w:sz w:val="22"/>
-                <w:lang w:val="en-US"/>
-              </w:rPr>
-            </w:pPr>
-          </w:p>
-        </w:tc>
-        <w:tc>
-          <w:tcPr>
-            <w:tcW w:w="3675" w:type="dxa"/>
-            <w:vAlign w:val="bottom"/>
-          </w:tcPr>
-          <w:p>
-            <w:pPr>
-              <w:ind w:right="2"/>
-              <w:rPr>
-                <w:rFonts w:ascii="Arial" w:hAnsi="Arial" w:cs="Arial"/>
-                <w:b/>
-                <w:bCs/>
-                <w:noProof/>
-                <w:sz w:val="22"/>
-                <w:lang w:val="en-ID"/>
-              </w:rPr>
-            </w:pPr>
-          </w:p>
-        </w:tc>
-      </w:tr>
-      <w:tr>
-        <w:trPr>
-          <w:trHeight w:val="532"/>
-        </w:trPr>
-        <w:tc>
-          <w:tcPr>
-            <w:tcW w:w="3484" w:type="dxa"/>
-            <w:vAlign w:val="bottom"/>
-          </w:tcPr>
-          <w:p>
-            <w:pPr>
-              <w:ind w:left="-108" w:right="2"/>
-              <w:rPr>
-                <w:rFonts w:ascii="Arial" w:hAnsi="Arial" w:cs="Arial"/>
-                <w:b/>
-                <w:noProof/>
-                <w:sz w:val="22"/>
-                <w:lang w:val="en-ID"/>
-              </w:rPr>
-            </w:pPr>
-            <w:r>
-              <w:rPr>
-                <w:noProof/>
-                <w:color w:val="C3BEBE"/>
-              </w:rPr>
-              <w:t>Ditandatangani secara elektronik</w:t>
-            </w:r>
-          </w:p>
-          <w:p>
-            <w:pPr>
-              <w:ind w:left="-108" w:right="2"/>
-              <w:rPr>
-                <w:rFonts w:ascii="Arial" w:hAnsi="Arial" w:cs="Arial"/>
-                <w:b/>
-                <w:noProof/>
-                <w:sz w:val="22"/>
-                <w:lang w:val="en-ID"/>
-              </w:rPr>
-            </w:pPr>
-            <w:r>
-              <w:rPr>
-                <w:rFonts w:ascii="Arial" w:hAnsi="Arial" w:cs="Arial"/>
-                <w:b/>
-                <w:noProof/>
-                <w:sz w:val="22"/>
-                <w:lang w:val="en-ID"/>
-              </w:rPr>
-              <w:fldChar w:fldCharType="begin"/>
-            </w:r>
-            <w:r>
-              <w:rPr>
-                <w:rFonts w:ascii="Arial" w:hAnsi="Arial" w:cs="Arial"/>
-                <w:b/>
-                <w:noProof/>
-                <w:sz w:val="22"/>
-                <w:lang w:val="en-ID"/>
-              </w:rPr>
-              <w:instrText xml:space="preserve"> MERGEFIELD Nama_Petugas_Cacah_Indak_3 </w:instrText>
-            </w:r>
-            <w:r>
-              <w:rPr>
-                <w:rFonts w:ascii="Arial" w:hAnsi="Arial" w:cs="Arial"/>
-                <w:b/>
-                <w:noProof/>
-                <w:sz w:val="22"/>
-                <w:lang w:val="en-ID"/>
-              </w:rPr>
-              <w:fldChar w:fldCharType="separate"/>
-            </w:r>
-            <w:r>
-              <w:rPr>
-                <w:rFonts w:ascii="Arial" w:hAnsi="Arial" w:cs="Arial"/>
-                <w:b/>
-                <w:noProof/>
-                <w:sz w:val="22"/>
-                <w:lang w:val="en-ID"/>
-              </w:rPr>
-              <w:t>Miftahul Rizqi Fadilah</w:t>
-            </w:r>
-            <w:r>
-              <w:rPr>
-                <w:rFonts w:ascii="Arial" w:hAnsi="Arial" w:cs="Arial"/>
-                <w:b/>
-                <w:noProof/>
-                <w:sz w:val="22"/>
-                <w:lang w:val="en-ID"/>
-              </w:rPr>
-              <w:fldChar w:fldCharType="end"/>
-            </w:r>
-          </w:p>
-          <w:p>
-            <w:pPr>
-              <w:ind w:left="-108" w:right="2"/>
-              <w:rPr>
-                <w:rFonts w:ascii="Arial" w:hAnsi="Arial" w:cs="Arial"/>
-                <w:b/>
-                <w:noProof/>
-                <w:sz w:val="22"/>
-                <w:lang w:val="en-ID"/>
-              </w:rPr>
-            </w:pPr>
-            <w:r>
-              <w:rPr>
-                <w:rFonts w:ascii="Arial" w:hAnsi="Arial" w:cs="Arial"/>
-                <w:b/>
-                <w:noProof/>
-                <w:sz w:val="22"/>
-                <w:lang w:val="en-ID"/>
-              </w:rPr>
-              <w:t xml:space="preserve">NIP </w:t>
-            </w:r>
-            <w:r>
-              <w:rPr>
-                <w:rFonts w:ascii="Arial" w:hAnsi="Arial" w:cs="Arial"/>
-                <w:b/>
-                <w:noProof/>
-                <w:sz w:val="22"/>
-                <w:lang w:val="en-ID"/>
-              </w:rPr>
-              <w:fldChar w:fldCharType="begin"/>
-            </w:r>
-            <w:r>
-              <w:rPr>
-                <w:rFonts w:ascii="Arial" w:hAnsi="Arial" w:cs="Arial"/>
-                <w:b/>
-                <w:noProof/>
-                <w:sz w:val="22"/>
-                <w:lang w:val="en-ID"/>
-              </w:rPr>
-              <w:instrText xml:space="preserve"> MERGEFIELD NIP_Petugas_Cacah_Indak_3 </w:instrText>
-            </w:r>
-            <w:r>
-              <w:rPr>
-                <w:rFonts w:ascii="Arial" w:hAnsi="Arial" w:cs="Arial"/>
-                <w:b/>
-                <w:noProof/>
-                <w:sz w:val="22"/>
-                <w:lang w:val="en-ID"/>
-              </w:rPr>
-              <w:fldChar w:fldCharType="separate"/>
-            </w:r>
-            <w:r>
-              <w:rPr>
-                <w:rFonts w:ascii="Arial" w:hAnsi="Arial" w:cs="Arial"/>
-                <w:b/>
-                <w:noProof/>
-                <w:sz w:val="22"/>
-                <w:lang w:val="en-ID"/>
-              </w:rPr>
-              <w:t>19990827 202101 1 002</w:t>
-            </w:r>
-            <w:r>
-              <w:rPr>
-                <w:rFonts w:ascii="Arial" w:hAnsi="Arial" w:cs="Arial"/>
-                <w:b/>
-                <w:noProof/>
-                <w:sz w:val="22"/>
-                <w:lang w:val="en-ID"/>
-              </w:rPr>
-              <w:fldChar w:fldCharType="end"/>
-            </w:r>
-          </w:p>
-        </w:tc>
-        <w:tc>
-          <w:tcPr>
-            <w:tcW w:w="2163" w:type="dxa"/>
-            <w:vAlign w:val="bottom"/>
-          </w:tcPr>
-          <w:p>
-            <w:pPr>
-              <w:ind w:left="-108" w:right="2"/>
-              <w:rPr>
-                <w:rFonts w:ascii="Arial" w:hAnsi="Arial" w:cs="Arial"/>
-                <w:b/>
-                <w:sz w:val="22"/>
-                <w:lang w:val="en-US"/>
-              </w:rPr>
-            </w:pPr>
-          </w:p>
-        </w:tc>
-        <w:tc>
-          <w:tcPr>
-            <w:tcW w:w="3675" w:type="dxa"/>
-            <w:vAlign w:val="bottom"/>
-          </w:tcPr>
-          <w:p>
-            <w:pPr>
-              <w:ind w:left="-90" w:right="2"/>
-              <w:rPr>
-                <w:rFonts w:ascii="Arial" w:hAnsi="Arial" w:cs="Arial"/>
-                <w:b/>
-                <w:bCs/>
-                <w:noProof/>
-                <w:sz w:val="22"/>
-                <w:lang w:val="en-ID"/>
-              </w:rPr>
-            </w:pPr>
-            <w:r>
-              <w:rPr>
-                <w:noProof/>
-                <w:color w:val="C3BEBE"/>
-              </w:rPr>
-              <w:t>Ditandatangani secara elektronik</w:t>
-            </w:r>
-          </w:p>
-          <w:p>
-            <w:pPr>
-              <w:ind w:left="-90" w:right="2"/>
-              <w:rPr>
-                <w:rFonts w:ascii="Arial" w:hAnsi="Arial" w:cs="Arial"/>
-                <w:b/>
-                <w:bCs/>
-                <w:noProof/>
-                <w:sz w:val="22"/>
-                <w:lang w:val="en-ID"/>
-              </w:rPr>
-            </w:pPr>
-            <w:r>
-              <w:rPr>
-                <w:rFonts w:ascii="Arial" w:hAnsi="Arial" w:cs="Arial"/>
-                <w:b/>
-                <w:bCs/>
-                <w:noProof/>
-                <w:sz w:val="22"/>
-                <w:lang w:val="en-ID"/>
-              </w:rPr>
-              <w:fldChar w:fldCharType="begin"/>
-            </w:r>
-            <w:r>
-              <w:rPr>
-                <w:rFonts w:ascii="Arial" w:hAnsi="Arial" w:cs="Arial"/>
-                <w:b/>
-                <w:bCs/>
-                <w:noProof/>
-                <w:sz w:val="22"/>
-                <w:lang w:val="en-ID"/>
-              </w:rPr>
-              <w:instrText xml:space="preserve"> MERGEFIELD Nama_Petugas_Pembuat_LPP3 </w:instrText>
-            </w:r>
-            <w:r>
-              <w:rPr>
-                <w:rFonts w:ascii="Arial" w:hAnsi="Arial" w:cs="Arial"/>
-                <w:b/>
-                <w:bCs/>
-                <w:noProof/>
-                <w:sz w:val="22"/>
-                <w:lang w:val="en-ID"/>
-              </w:rPr>
-              <w:fldChar w:fldCharType="separate"/>
-            </w:r>
-            <w:r>
-              <w:rPr>
-                <w:rFonts w:ascii="Arial" w:hAnsi="Arial" w:cs="Arial"/>
-                <w:b/>
-                <w:bCs/>
-                <w:noProof/>
-                <w:sz w:val="22"/>
-                <w:lang w:val="en-ID"/>
-              </w:rPr>
-              <w:t>M. Sugeng Prayetno</w:t>
-            </w:r>
-            <w:r>
-              <w:rPr>
-                <w:rFonts w:ascii="Arial" w:hAnsi="Arial" w:cs="Arial"/>
-                <w:b/>
-                <w:bCs/>
-                <w:noProof/>
-                <w:sz w:val="22"/>
-                <w:lang w:val="en-ID"/>
-              </w:rPr>
-              <w:fldChar w:fldCharType="end"/>
-            </w:r>
-          </w:p>
-          <w:p>
-            <w:pPr>
-              <w:ind w:left="-90" w:right="2"/>
-              <w:rPr>
-                <w:rFonts w:ascii="Arial" w:hAnsi="Arial" w:cs="Arial"/>
-                <w:b/>
-                <w:bCs/>
-                <w:noProof/>
-                <w:sz w:val="22"/>
-                <w:lang w:val="en-ID"/>
-              </w:rPr>
-            </w:pPr>
-            <w:r>
-              <w:rPr>
-                <w:rFonts w:ascii="Arial" w:hAnsi="Arial" w:cs="Arial"/>
-                <w:b/>
-                <w:bCs/>
-                <w:noProof/>
-                <w:sz w:val="22"/>
-                <w:lang w:val="en-ID"/>
-              </w:rPr>
-              <w:t xml:space="preserve">NIP </w:t>
-            </w:r>
-            <w:r>
-              <w:rPr>
-                <w:rFonts w:ascii="Arial" w:hAnsi="Arial" w:cs="Arial"/>
-                <w:b/>
-                <w:bCs/>
-                <w:noProof/>
-                <w:sz w:val="22"/>
-                <w:lang w:val="en-ID"/>
-              </w:rPr>
-              <w:fldChar w:fldCharType="begin"/>
-            </w:r>
-            <w:r>
-              <w:rPr>
-                <w:rFonts w:ascii="Arial" w:hAnsi="Arial" w:cs="Arial"/>
-                <w:b/>
-                <w:bCs/>
-                <w:noProof/>
-                <w:sz w:val="22"/>
-                <w:lang w:val="en-ID"/>
-              </w:rPr>
-              <w:instrText xml:space="preserve"> MERGEFIELD NIP_Petugas_Pembuat_LPP3 </w:instrText>
-            </w:r>
-            <w:r>
-              <w:rPr>
-                <w:rFonts w:ascii="Arial" w:hAnsi="Arial" w:cs="Arial"/>
-                <w:b/>
-                <w:bCs/>
-                <w:noProof/>
-                <w:sz w:val="22"/>
-                <w:lang w:val="en-ID"/>
-              </w:rPr>
-              <w:fldChar w:fldCharType="separate"/>
-            </w:r>
-            <w:r>
-              <w:rPr>
-                <w:rFonts w:ascii="Arial" w:hAnsi="Arial" w:cs="Arial"/>
-                <w:b/>
-                <w:bCs/>
-                <w:noProof/>
-                <w:sz w:val="22"/>
-                <w:lang w:val="en-ID"/>
-              </w:rPr>
-              <w:t>19990817 201912 1 001</w:t>
-            </w:r>
-            <w:r>
-              <w:rPr>
-                <w:rFonts w:ascii="Arial" w:hAnsi="Arial" w:cs="Arial"/>
-                <w:b/>
-                <w:bCs/>
-                <w:noProof/>
-                <w:sz w:val="22"/>
-                <w:lang w:val="en-ID"/>
-              </w:rPr>
-              <w:fldChar w:fldCharType="end"/>
+              <w:t>}</w:t>
             </w:r>
           </w:p>
         </w:tc>
@@ -3313,9 +2585,2721 @@
       <w:bookmarkEnd w:id="0"/>
     </w:tbl>
     <w:p/>
+    <w:p/>
+    <w:p/>
+    <w:p/>
+    <w:p/>
+    <w:p/>
+    <w:p>
+      <w:pPr>
+        <w:spacing w:after="160" w:line="259" w:lineRule="auto"/>
+        <w:sectPr>
+          <w:pgSz w:w="12242" w:h="18722"/>
+          <w:pgMar w:top="709" w:right="1440" w:bottom="1440" w:left="1440" w:header="720" w:footer="720" w:gutter="0"/>
+          <w:cols w:space="720"/>
+          <w:docGrid w:linePitch="360"/>
+        </w:sectPr>
+      </w:pPr>
+    </w:p>
+    <w:p>
+      <w:pPr>
+        <w:rPr>
+          <w:rFonts w:ascii="Arial" w:hAnsi="Arial" w:cs="Arial"/>
+          <w:sz w:val="22"/>
+          <w:lang w:val="en-US"/>
+        </w:rPr>
+      </w:pPr>
+      <w:bookmarkStart w:id="1" w:name="_Hlk142301784"/>
+      <w:bookmarkStart w:id="2" w:name="_Hlk142301690"/>
+    </w:p>
+    <w:p>
+      <w:pPr>
+        <w:ind w:left="10490" w:firstLine="441"/>
+        <w:rPr>
+          <w:rFonts w:ascii="Arial" w:hAnsi="Arial" w:cs="Arial"/>
+          <w:sz w:val="22"/>
+          <w:lang w:val="en-US"/>
+        </w:rPr>
+      </w:pPr>
+      <w:r>
+        <w:rPr>
+          <w:rFonts w:ascii="Arial" w:hAnsi="Arial" w:cs="Arial"/>
+          <w:sz w:val="22"/>
+          <w:lang w:val="en-US"/>
+        </w:rPr>
+        <w:t xml:space="preserve">Lampiran Berita Acara Pencacahan </w:t>
+      </w:r>
+    </w:p>
+    <w:p>
+      <w:pPr>
+        <w:ind w:left="10490" w:firstLine="441"/>
+        <w:rPr>
+          <w:rFonts w:ascii="Arial" w:hAnsi="Arial" w:cs="Arial"/>
+          <w:sz w:val="22"/>
+          <w:lang w:val="en-US"/>
+        </w:rPr>
+      </w:pPr>
+      <w:r>
+        <w:rPr>
+          <w:rFonts w:ascii="Arial" w:hAnsi="Arial" w:cs="Arial"/>
+          <w:sz w:val="22"/>
+          <w:lang w:val="sv-SE"/>
+        </w:rPr>
+        <w:t xml:space="preserve">Nomor </w:t>
+      </w:r>
+      <w:r>
+        <w:rPr>
+          <w:rFonts w:ascii="Arial" w:hAnsi="Arial" w:cs="Arial"/>
+          <w:sz w:val="22"/>
+          <w:lang w:val="sv-SE"/>
+        </w:rPr>
+        <w:tab/>
+        <w:t xml:space="preserve">:  </w:t>
+      </w:r>
+      <w:r>
+        <w:rPr>
+          <w:rFonts w:ascii="Arial" w:hAnsi="Arial" w:cs="Arial"/>
+          <w:sz w:val="22"/>
+          <w:lang w:val="en-US"/>
+        </w:rPr>
+        <w:t>BA-</w:t>
+      </w:r>
+      <w:r>
+        <w:rPr>
+          <w:rFonts w:ascii="Arial" w:hAnsi="Arial" w:cs="Arial"/>
+          <w:bCs/>
+          <w:sz w:val="22"/>
+          <w:lang w:val="sv-SE"/>
+        </w:rPr>
+        <w:t>${</w:t>
+      </w:r>
+      <w:r>
+        <w:rPr>
+          <w:rFonts w:ascii="Arial" w:hAnsi="Arial" w:cs="Arial"/>
+          <w:bCs/>
+          <w:sz w:val="22"/>
+          <w:lang w:val="sv-SE"/>
+        </w:rPr>
+        <w:t>no_ba_cacah</w:t>
+      </w:r>
+      <w:r>
+        <w:rPr>
+          <w:rFonts w:ascii="Arial" w:hAnsi="Arial" w:cs="Arial"/>
+          <w:bCs/>
+          <w:sz w:val="22"/>
+          <w:lang w:val="sv-SE"/>
+        </w:rPr>
+        <w:t>}</w:t>
+      </w:r>
+      <w:r>
+        <w:rPr>
+          <w:rFonts w:ascii="Arial" w:hAnsi="Arial" w:cs="Arial"/>
+          <w:sz w:val="22"/>
+          <w:lang w:val="en-US"/>
+        </w:rPr>
+        <w:t>/KPU.2/CACAH/${tahun_ba_cacah}</w:t>
+      </w:r>
+    </w:p>
+    <w:p>
+      <w:pPr>
+        <w:ind w:left="10490" w:firstLine="441"/>
+        <w:rPr>
+          <w:rFonts w:ascii="Arial" w:hAnsi="Arial" w:cs="Arial"/>
+          <w:sz w:val="22"/>
+          <w:lang w:val="sv-SE"/>
+        </w:rPr>
+      </w:pPr>
+      <w:r>
+        <w:rPr>
+          <w:rFonts w:ascii="Arial" w:hAnsi="Arial" w:cs="Arial"/>
+          <w:sz w:val="22"/>
+          <w:lang w:val="en-US"/>
+        </w:rPr>
+        <w:t>Tanggal</w:t>
+      </w:r>
+      <w:r>
+        <w:rPr>
+          <w:rFonts w:ascii="Arial" w:hAnsi="Arial" w:cs="Arial"/>
+          <w:sz w:val="22"/>
+          <w:lang w:val="sv-SE"/>
+        </w:rPr>
+        <w:tab/>
+        <w:t xml:space="preserve">:  </w:t>
+      </w:r>
+      <w:r>
+        <w:rPr>
+          <w:rFonts w:ascii="Arial" w:hAnsi="Arial" w:cs="Arial"/>
+          <w:sz w:val="22"/>
+          <w:lang w:val="sv-SE"/>
+        </w:rPr>
+        <w:t>${tgl_cacah}</w:t>
+      </w:r>
+    </w:p>
+    <w:p>
+      <w:pPr>
+        <w:rPr>
+          <w:rFonts w:ascii="Arial" w:hAnsi="Arial" w:cs="Arial"/>
+          <w:sz w:val="22"/>
+          <w:lang w:val="sv-SE"/>
+        </w:rPr>
+      </w:pPr>
+    </w:p>
+    <w:tbl>
+      <w:tblPr>
+        <w:tblStyle w:val="TableNormal"/>
+        <w:tblW w:w="19164" w:type="dxa"/>
+        <w:tblInd w:w="-883" w:type="dxa"/>
+        <w:tblBorders>
+          <w:top w:val="single" w:sz="4" w:space="0" w:color="000000"/>
+          <w:left w:val="single" w:sz="4" w:space="0" w:color="000000"/>
+          <w:bottom w:val="single" w:sz="4" w:space="0" w:color="000000"/>
+          <w:right w:val="single" w:sz="4" w:space="0" w:color="000000"/>
+          <w:insideH w:val="single" w:sz="4" w:space="0" w:color="000000"/>
+          <w:insideV w:val="single" w:sz="4" w:space="0" w:color="000000"/>
+        </w:tblBorders>
+        <w:tblLayout w:type="fixed"/>
+        <w:tblLook w:val="01E0" w:firstRow="1" w:lastRow="1" w:firstColumn="1" w:lastColumn="1" w:noHBand="0" w:noVBand="0"/>
+      </w:tblPr>
+      <w:tblGrid>
+        <w:gridCol w:w="418"/>
+        <w:gridCol w:w="2352"/>
+        <w:gridCol w:w="1382"/>
+        <w:gridCol w:w="2847"/>
+        <w:gridCol w:w="550"/>
+        <w:gridCol w:w="1332"/>
+        <w:gridCol w:w="1508"/>
+        <w:gridCol w:w="964"/>
+        <w:gridCol w:w="823"/>
+        <w:gridCol w:w="638"/>
+        <w:gridCol w:w="551"/>
+        <w:gridCol w:w="698"/>
+        <w:gridCol w:w="1132"/>
+        <w:gridCol w:w="666"/>
+        <w:gridCol w:w="519"/>
+        <w:gridCol w:w="588"/>
+        <w:gridCol w:w="762"/>
+        <w:gridCol w:w="825"/>
+        <w:gridCol w:w="609"/>
+      </w:tblGrid>
+      <w:tr>
+        <w:trPr>
+          <w:trHeight w:val="455"/>
+        </w:trPr>
+        <w:tc>
+          <w:tcPr>
+            <w:tcW w:w="418" w:type="dxa"/>
+            <w:vMerge w:val="restart"/>
+            <w:tcBorders>
+              <w:bottom w:val="single" w:sz="6" w:space="0" w:color="000000"/>
+              <w:right w:val="single" w:sz="6" w:space="0" w:color="000000"/>
+            </w:tcBorders>
+            <w:shd w:val="clear" w:color="auto" w:fill="CCCCCC"/>
+          </w:tcPr>
+          <w:p>
+            <w:pPr>
+              <w:pStyle w:val="TableParagraph"/>
+              <w:rPr>
+                <w:rFonts w:ascii="Arial" w:hAnsi="Arial" w:cs="Arial"/>
+                <w:sz w:val="19"/>
+              </w:rPr>
+            </w:pPr>
+          </w:p>
+          <w:p>
+            <w:pPr>
+              <w:pStyle w:val="TableParagraph"/>
+              <w:rPr>
+                <w:rFonts w:ascii="Arial" w:hAnsi="Arial" w:cs="Arial"/>
+                <w:sz w:val="19"/>
+              </w:rPr>
+            </w:pPr>
+          </w:p>
+          <w:p>
+            <w:pPr>
+              <w:pStyle w:val="TableParagraph"/>
+              <w:spacing w:before="76"/>
+              <w:rPr>
+                <w:rFonts w:ascii="Arial" w:hAnsi="Arial" w:cs="Arial"/>
+                <w:sz w:val="19"/>
+              </w:rPr>
+            </w:pPr>
+          </w:p>
+          <w:p>
+            <w:pPr>
+              <w:pStyle w:val="TableParagraph"/>
+              <w:spacing w:before="1"/>
+              <w:ind w:left="75"/>
+              <w:rPr>
+                <w:rFonts w:ascii="Arial" w:hAnsi="Arial" w:cs="Arial"/>
+                <w:sz w:val="19"/>
+              </w:rPr>
+            </w:pPr>
+            <w:r>
+              <w:rPr>
+                <w:rFonts w:ascii="Arial" w:hAnsi="Arial" w:cs="Arial"/>
+                <w:spacing w:val="-5"/>
+                <w:w w:val="110"/>
+                <w:sz w:val="19"/>
+              </w:rPr>
+              <w:t>No</w:t>
+            </w:r>
+          </w:p>
+        </w:tc>
+        <w:tc>
+          <w:tcPr>
+            <w:tcW w:w="2352" w:type="dxa"/>
+            <w:vMerge w:val="restart"/>
+            <w:tcBorders>
+              <w:left w:val="single" w:sz="6" w:space="0" w:color="000000"/>
+              <w:bottom w:val="single" w:sz="6" w:space="0" w:color="000000"/>
+              <w:right w:val="single" w:sz="6" w:space="0" w:color="000000"/>
+            </w:tcBorders>
+            <w:shd w:val="clear" w:color="auto" w:fill="CCCCCC"/>
+          </w:tcPr>
+          <w:p>
+            <w:pPr>
+              <w:pStyle w:val="TableParagraph"/>
+              <w:rPr>
+                <w:rFonts w:ascii="Arial" w:hAnsi="Arial" w:cs="Arial"/>
+                <w:sz w:val="19"/>
+              </w:rPr>
+            </w:pPr>
+          </w:p>
+          <w:p>
+            <w:pPr>
+              <w:pStyle w:val="TableParagraph"/>
+              <w:rPr>
+                <w:rFonts w:ascii="Arial" w:hAnsi="Arial" w:cs="Arial"/>
+                <w:sz w:val="19"/>
+              </w:rPr>
+            </w:pPr>
+          </w:p>
+          <w:p>
+            <w:pPr>
+              <w:pStyle w:val="TableParagraph"/>
+              <w:spacing w:before="76"/>
+              <w:rPr>
+                <w:rFonts w:ascii="Arial" w:hAnsi="Arial" w:cs="Arial"/>
+                <w:sz w:val="19"/>
+              </w:rPr>
+            </w:pPr>
+          </w:p>
+          <w:p>
+            <w:pPr>
+              <w:pStyle w:val="TableParagraph"/>
+              <w:spacing w:before="1"/>
+              <w:ind w:left="514"/>
+              <w:rPr>
+                <w:rFonts w:ascii="Arial" w:hAnsi="Arial" w:cs="Arial"/>
+                <w:sz w:val="19"/>
+              </w:rPr>
+            </w:pPr>
+            <w:r>
+              <w:rPr>
+                <w:rFonts w:ascii="Arial" w:hAnsi="Arial" w:cs="Arial"/>
+                <w:w w:val="105"/>
+                <w:sz w:val="19"/>
+              </w:rPr>
+              <w:t>Kode</w:t>
+            </w:r>
+            <w:r>
+              <w:rPr>
+                <w:rFonts w:ascii="Arial" w:hAnsi="Arial" w:cs="Arial"/>
+                <w:spacing w:val="20"/>
+                <w:w w:val="105"/>
+                <w:sz w:val="19"/>
+              </w:rPr>
+              <w:t xml:space="preserve"> </w:t>
+            </w:r>
+            <w:r>
+              <w:rPr>
+                <w:rFonts w:ascii="Arial" w:hAnsi="Arial" w:cs="Arial"/>
+                <w:spacing w:val="-2"/>
+                <w:w w:val="105"/>
+                <w:sz w:val="19"/>
+              </w:rPr>
+              <w:t>Komoditi</w:t>
+            </w:r>
+          </w:p>
+        </w:tc>
+        <w:tc>
+          <w:tcPr>
+            <w:tcW w:w="1382" w:type="dxa"/>
+            <w:vMerge w:val="restart"/>
+            <w:tcBorders>
+              <w:left w:val="single" w:sz="6" w:space="0" w:color="000000"/>
+              <w:bottom w:val="single" w:sz="6" w:space="0" w:color="000000"/>
+              <w:right w:val="single" w:sz="6" w:space="0" w:color="000000"/>
+            </w:tcBorders>
+            <w:shd w:val="clear" w:color="auto" w:fill="CCCCCC"/>
+          </w:tcPr>
+          <w:p>
+            <w:pPr>
+              <w:pStyle w:val="TableParagraph"/>
+              <w:rPr>
+                <w:rFonts w:ascii="Arial" w:hAnsi="Arial" w:cs="Arial"/>
+                <w:sz w:val="19"/>
+              </w:rPr>
+            </w:pPr>
+          </w:p>
+          <w:p>
+            <w:pPr>
+              <w:pStyle w:val="TableParagraph"/>
+              <w:rPr>
+                <w:rFonts w:ascii="Arial" w:hAnsi="Arial" w:cs="Arial"/>
+                <w:sz w:val="19"/>
+              </w:rPr>
+            </w:pPr>
+          </w:p>
+          <w:p>
+            <w:pPr>
+              <w:pStyle w:val="TableParagraph"/>
+              <w:spacing w:before="76"/>
+              <w:rPr>
+                <w:rFonts w:ascii="Arial" w:hAnsi="Arial" w:cs="Arial"/>
+                <w:sz w:val="19"/>
+              </w:rPr>
+            </w:pPr>
+          </w:p>
+          <w:p>
+            <w:pPr>
+              <w:pStyle w:val="TableParagraph"/>
+              <w:spacing w:before="1"/>
+              <w:ind w:left="119"/>
+              <w:rPr>
+                <w:rFonts w:ascii="Arial" w:hAnsi="Arial" w:cs="Arial"/>
+                <w:sz w:val="19"/>
+              </w:rPr>
+            </w:pPr>
+            <w:r>
+              <w:rPr>
+                <w:rFonts w:ascii="Arial" w:hAnsi="Arial" w:cs="Arial"/>
+                <w:w w:val="110"/>
+                <w:sz w:val="19"/>
+              </w:rPr>
+              <w:t>Jenis</w:t>
+            </w:r>
+            <w:r>
+              <w:rPr>
+                <w:rFonts w:ascii="Arial" w:hAnsi="Arial" w:cs="Arial"/>
+                <w:spacing w:val="4"/>
+                <w:w w:val="110"/>
+                <w:sz w:val="19"/>
+              </w:rPr>
+              <w:t xml:space="preserve"> </w:t>
+            </w:r>
+            <w:r>
+              <w:rPr>
+                <w:rFonts w:ascii="Arial" w:hAnsi="Arial" w:cs="Arial"/>
+                <w:spacing w:val="-2"/>
+                <w:w w:val="110"/>
+                <w:sz w:val="19"/>
+              </w:rPr>
+              <w:t>Barang</w:t>
+            </w:r>
+          </w:p>
+        </w:tc>
+        <w:tc>
+          <w:tcPr>
+            <w:tcW w:w="8024" w:type="dxa"/>
+            <w:gridSpan w:val="6"/>
+            <w:tcBorders>
+              <w:left w:val="single" w:sz="6" w:space="0" w:color="000000"/>
+              <w:bottom w:val="single" w:sz="6" w:space="0" w:color="000000"/>
+              <w:right w:val="single" w:sz="6" w:space="0" w:color="000000"/>
+            </w:tcBorders>
+            <w:shd w:val="clear" w:color="auto" w:fill="CCCCCC"/>
+          </w:tcPr>
+          <w:p>
+            <w:pPr>
+              <w:pStyle w:val="TableParagraph"/>
+              <w:spacing w:before="115"/>
+              <w:ind w:left="14"/>
+              <w:jc w:val="center"/>
+              <w:rPr>
+                <w:rFonts w:ascii="Arial" w:hAnsi="Arial" w:cs="Arial"/>
+                <w:sz w:val="19"/>
+              </w:rPr>
+            </w:pPr>
+            <w:r>
+              <w:rPr>
+                <w:rFonts w:ascii="Arial" w:hAnsi="Arial" w:cs="Arial"/>
+                <w:spacing w:val="-2"/>
+                <w:w w:val="110"/>
+                <w:sz w:val="19"/>
+              </w:rPr>
+              <w:t>Pabean</w:t>
+            </w:r>
+          </w:p>
+        </w:tc>
+        <w:tc>
+          <w:tcPr>
+            <w:tcW w:w="6379" w:type="dxa"/>
+            <w:gridSpan w:val="9"/>
+            <w:tcBorders>
+              <w:left w:val="single" w:sz="6" w:space="0" w:color="000000"/>
+              <w:bottom w:val="single" w:sz="6" w:space="0" w:color="000000"/>
+              <w:right w:val="single" w:sz="6" w:space="0" w:color="000000"/>
+            </w:tcBorders>
+            <w:shd w:val="clear" w:color="auto" w:fill="CCCCCC"/>
+          </w:tcPr>
+          <w:p>
+            <w:pPr>
+              <w:pStyle w:val="TableParagraph"/>
+              <w:spacing w:before="115"/>
+              <w:ind w:left="12"/>
+              <w:jc w:val="center"/>
+              <w:rPr>
+                <w:rFonts w:ascii="Arial" w:hAnsi="Arial" w:cs="Arial"/>
+                <w:sz w:val="19"/>
+              </w:rPr>
+            </w:pPr>
+            <w:r>
+              <w:rPr>
+                <w:rFonts w:ascii="Arial" w:hAnsi="Arial" w:cs="Arial"/>
+                <w:w w:val="110"/>
+                <w:sz w:val="19"/>
+              </w:rPr>
+              <w:t>Barang</w:t>
+            </w:r>
+            <w:r>
+              <w:rPr>
+                <w:rFonts w:ascii="Arial" w:hAnsi="Arial" w:cs="Arial"/>
+                <w:spacing w:val="11"/>
+                <w:w w:val="110"/>
+                <w:sz w:val="19"/>
+              </w:rPr>
+              <w:t xml:space="preserve"> </w:t>
+            </w:r>
+            <w:r>
+              <w:rPr>
+                <w:rFonts w:ascii="Arial" w:hAnsi="Arial" w:cs="Arial"/>
+                <w:w w:val="110"/>
+                <w:sz w:val="19"/>
+              </w:rPr>
+              <w:t>Kena</w:t>
+            </w:r>
+            <w:r>
+              <w:rPr>
+                <w:rFonts w:ascii="Arial" w:hAnsi="Arial" w:cs="Arial"/>
+                <w:spacing w:val="10"/>
+                <w:w w:val="110"/>
+                <w:sz w:val="19"/>
+              </w:rPr>
+              <w:t xml:space="preserve"> </w:t>
+            </w:r>
+            <w:r>
+              <w:rPr>
+                <w:rFonts w:ascii="Arial" w:hAnsi="Arial" w:cs="Arial"/>
+                <w:spacing w:val="-2"/>
+                <w:w w:val="110"/>
+                <w:sz w:val="19"/>
+              </w:rPr>
+              <w:t>Cukai</w:t>
+            </w:r>
+          </w:p>
+        </w:tc>
+        <w:tc>
+          <w:tcPr>
+            <w:tcW w:w="609" w:type="dxa"/>
+            <w:vMerge w:val="restart"/>
+            <w:tcBorders>
+              <w:left w:val="single" w:sz="6" w:space="0" w:color="000000"/>
+              <w:bottom w:val="single" w:sz="6" w:space="0" w:color="000000"/>
+            </w:tcBorders>
+            <w:shd w:val="clear" w:color="auto" w:fill="CCCCCC"/>
+          </w:tcPr>
+          <w:p>
+            <w:pPr>
+              <w:pStyle w:val="TableParagraph"/>
+              <w:rPr>
+                <w:rFonts w:ascii="Arial" w:hAnsi="Arial" w:cs="Arial"/>
+                <w:sz w:val="19"/>
+              </w:rPr>
+            </w:pPr>
+          </w:p>
+          <w:p>
+            <w:pPr>
+              <w:pStyle w:val="TableParagraph"/>
+              <w:rPr>
+                <w:rFonts w:ascii="Arial" w:hAnsi="Arial" w:cs="Arial"/>
+                <w:sz w:val="19"/>
+              </w:rPr>
+            </w:pPr>
+          </w:p>
+          <w:p>
+            <w:pPr>
+              <w:pStyle w:val="TableParagraph"/>
+              <w:spacing w:before="76"/>
+              <w:rPr>
+                <w:rFonts w:ascii="Arial" w:hAnsi="Arial" w:cs="Arial"/>
+                <w:sz w:val="19"/>
+              </w:rPr>
+            </w:pPr>
+          </w:p>
+          <w:p>
+            <w:pPr>
+              <w:pStyle w:val="TableParagraph"/>
+              <w:spacing w:before="1"/>
+              <w:ind w:left="77"/>
+              <w:rPr>
+                <w:rFonts w:ascii="Arial" w:hAnsi="Arial" w:cs="Arial"/>
+                <w:sz w:val="19"/>
+              </w:rPr>
+            </w:pPr>
+            <w:r>
+              <w:rPr>
+                <w:rFonts w:ascii="Arial" w:hAnsi="Arial" w:cs="Arial"/>
+                <w:spacing w:val="-5"/>
+                <w:w w:val="110"/>
+                <w:sz w:val="19"/>
+              </w:rPr>
+              <w:t>Ket</w:t>
+            </w:r>
+          </w:p>
+        </w:tc>
+      </w:tr>
+      <w:tr>
+        <w:trPr>
+          <w:trHeight w:val="459"/>
+        </w:trPr>
+        <w:tc>
+          <w:tcPr>
+            <w:tcW w:w="418" w:type="dxa"/>
+            <w:vMerge/>
+            <w:tcBorders>
+              <w:top w:val="nil"/>
+              <w:bottom w:val="single" w:sz="6" w:space="0" w:color="000000"/>
+              <w:right w:val="single" w:sz="6" w:space="0" w:color="000000"/>
+            </w:tcBorders>
+            <w:shd w:val="clear" w:color="auto" w:fill="CCCCCC"/>
+          </w:tcPr>
+          <w:p>
+            <w:pPr>
+              <w:rPr>
+                <w:rFonts w:ascii="Arial" w:hAnsi="Arial" w:cs="Arial"/>
+                <w:sz w:val="2"/>
+                <w:szCs w:val="2"/>
+              </w:rPr>
+            </w:pPr>
+          </w:p>
+        </w:tc>
+        <w:tc>
+          <w:tcPr>
+            <w:tcW w:w="2352" w:type="dxa"/>
+            <w:vMerge/>
+            <w:tcBorders>
+              <w:top w:val="nil"/>
+              <w:left w:val="single" w:sz="6" w:space="0" w:color="000000"/>
+              <w:bottom w:val="single" w:sz="6" w:space="0" w:color="000000"/>
+              <w:right w:val="single" w:sz="6" w:space="0" w:color="000000"/>
+            </w:tcBorders>
+            <w:shd w:val="clear" w:color="auto" w:fill="CCCCCC"/>
+          </w:tcPr>
+          <w:p>
+            <w:pPr>
+              <w:rPr>
+                <w:rFonts w:ascii="Arial" w:hAnsi="Arial" w:cs="Arial"/>
+                <w:sz w:val="2"/>
+                <w:szCs w:val="2"/>
+              </w:rPr>
+            </w:pPr>
+          </w:p>
+        </w:tc>
+        <w:tc>
+          <w:tcPr>
+            <w:tcW w:w="1382" w:type="dxa"/>
+            <w:vMerge/>
+            <w:tcBorders>
+              <w:top w:val="nil"/>
+              <w:left w:val="single" w:sz="6" w:space="0" w:color="000000"/>
+              <w:bottom w:val="single" w:sz="6" w:space="0" w:color="000000"/>
+              <w:right w:val="single" w:sz="6" w:space="0" w:color="000000"/>
+            </w:tcBorders>
+            <w:shd w:val="clear" w:color="auto" w:fill="CCCCCC"/>
+          </w:tcPr>
+          <w:p>
+            <w:pPr>
+              <w:rPr>
+                <w:rFonts w:ascii="Arial" w:hAnsi="Arial" w:cs="Arial"/>
+                <w:sz w:val="2"/>
+                <w:szCs w:val="2"/>
+              </w:rPr>
+            </w:pPr>
+          </w:p>
+        </w:tc>
+        <w:tc>
+          <w:tcPr>
+            <w:tcW w:w="3397" w:type="dxa"/>
+            <w:gridSpan w:val="2"/>
+            <w:tcBorders>
+              <w:top w:val="single" w:sz="6" w:space="0" w:color="000000"/>
+              <w:left w:val="single" w:sz="6" w:space="0" w:color="000000"/>
+              <w:bottom w:val="single" w:sz="6" w:space="0" w:color="000000"/>
+              <w:right w:val="single" w:sz="6" w:space="0" w:color="000000"/>
+            </w:tcBorders>
+            <w:shd w:val="clear" w:color="auto" w:fill="CCCCCC"/>
+          </w:tcPr>
+          <w:p>
+            <w:pPr>
+              <w:pStyle w:val="TableParagraph"/>
+              <w:spacing w:before="119"/>
+              <w:ind w:left="10"/>
+              <w:jc w:val="center"/>
+              <w:rPr>
+                <w:rFonts w:ascii="Arial" w:hAnsi="Arial" w:cs="Arial"/>
+                <w:sz w:val="19"/>
+              </w:rPr>
+            </w:pPr>
+            <w:r>
+              <w:rPr>
+                <w:rFonts w:ascii="Arial" w:hAnsi="Arial" w:cs="Arial"/>
+                <w:w w:val="110"/>
+                <w:sz w:val="19"/>
+              </w:rPr>
+              <w:t>Ciri</w:t>
+            </w:r>
+            <w:r>
+              <w:rPr>
+                <w:rFonts w:ascii="Arial" w:hAnsi="Arial" w:cs="Arial"/>
+                <w:spacing w:val="18"/>
+                <w:w w:val="110"/>
+                <w:sz w:val="19"/>
+              </w:rPr>
+              <w:t xml:space="preserve"> </w:t>
+            </w:r>
+            <w:r>
+              <w:rPr>
+                <w:rFonts w:ascii="Arial" w:hAnsi="Arial" w:cs="Arial"/>
+                <w:spacing w:val="-2"/>
+                <w:w w:val="110"/>
+                <w:sz w:val="19"/>
+              </w:rPr>
+              <w:t>Khusus</w:t>
+            </w:r>
+          </w:p>
+        </w:tc>
+        <w:tc>
+          <w:tcPr>
+            <w:tcW w:w="1332" w:type="dxa"/>
+            <w:vMerge w:val="restart"/>
+            <w:tcBorders>
+              <w:top w:val="single" w:sz="6" w:space="0" w:color="000000"/>
+              <w:left w:val="single" w:sz="6" w:space="0" w:color="000000"/>
+              <w:bottom w:val="single" w:sz="6" w:space="0" w:color="000000"/>
+              <w:right w:val="single" w:sz="6" w:space="0" w:color="000000"/>
+            </w:tcBorders>
+            <w:shd w:val="clear" w:color="auto" w:fill="CCCCCC"/>
+          </w:tcPr>
+          <w:p>
+            <w:pPr>
+              <w:pStyle w:val="TableParagraph"/>
+              <w:spacing w:before="132"/>
+              <w:rPr>
+                <w:rFonts w:ascii="Arial" w:hAnsi="Arial" w:cs="Arial"/>
+                <w:sz w:val="19"/>
+              </w:rPr>
+            </w:pPr>
+          </w:p>
+          <w:p>
+            <w:pPr>
+              <w:pStyle w:val="TableParagraph"/>
+              <w:spacing w:before="1" w:line="336" w:lineRule="auto"/>
+              <w:ind w:left="339" w:firstLine="11"/>
+              <w:rPr>
+                <w:rFonts w:ascii="Arial" w:hAnsi="Arial" w:cs="Arial"/>
+                <w:sz w:val="19"/>
+              </w:rPr>
+            </w:pPr>
+            <w:r>
+              <w:rPr>
+                <w:rFonts w:ascii="Arial" w:hAnsi="Arial" w:cs="Arial"/>
+                <w:spacing w:val="-2"/>
+                <w:w w:val="110"/>
+                <w:sz w:val="19"/>
+              </w:rPr>
+              <w:t>Jumlah Barang</w:t>
+            </w:r>
+          </w:p>
+        </w:tc>
+        <w:tc>
+          <w:tcPr>
+            <w:tcW w:w="1508" w:type="dxa"/>
+            <w:vMerge w:val="restart"/>
+            <w:tcBorders>
+              <w:top w:val="single" w:sz="6" w:space="0" w:color="000000"/>
+              <w:left w:val="single" w:sz="6" w:space="0" w:color="000000"/>
+              <w:bottom w:val="single" w:sz="6" w:space="0" w:color="000000"/>
+              <w:right w:val="single" w:sz="6" w:space="0" w:color="000000"/>
+            </w:tcBorders>
+            <w:shd w:val="clear" w:color="auto" w:fill="CCCCCC"/>
+          </w:tcPr>
+          <w:p>
+            <w:pPr>
+              <w:pStyle w:val="TableParagraph"/>
+              <w:rPr>
+                <w:rFonts w:ascii="Arial" w:hAnsi="Arial" w:cs="Arial"/>
+                <w:sz w:val="19"/>
+              </w:rPr>
+            </w:pPr>
+          </w:p>
+          <w:p>
+            <w:pPr>
+              <w:pStyle w:val="TableParagraph"/>
+              <w:spacing w:before="66"/>
+              <w:rPr>
+                <w:rFonts w:ascii="Arial" w:hAnsi="Arial" w:cs="Arial"/>
+                <w:sz w:val="19"/>
+              </w:rPr>
+            </w:pPr>
+          </w:p>
+          <w:p>
+            <w:pPr>
+              <w:pStyle w:val="TableParagraph"/>
+              <w:ind w:left="86"/>
+              <w:rPr>
+                <w:rFonts w:ascii="Arial" w:hAnsi="Arial" w:cs="Arial"/>
+                <w:sz w:val="19"/>
+              </w:rPr>
+            </w:pPr>
+            <w:r>
+              <w:rPr>
+                <w:rFonts w:ascii="Arial" w:hAnsi="Arial" w:cs="Arial"/>
+                <w:w w:val="110"/>
+                <w:sz w:val="19"/>
+              </w:rPr>
+              <w:t>Satuan</w:t>
+            </w:r>
+            <w:r>
+              <w:rPr>
+                <w:rFonts w:ascii="Arial" w:hAnsi="Arial" w:cs="Arial"/>
+                <w:spacing w:val="20"/>
+                <w:w w:val="110"/>
+                <w:sz w:val="19"/>
+              </w:rPr>
+              <w:t xml:space="preserve"> </w:t>
+            </w:r>
+            <w:r>
+              <w:rPr>
+                <w:rFonts w:ascii="Arial" w:hAnsi="Arial" w:cs="Arial"/>
+                <w:spacing w:val="-2"/>
+                <w:w w:val="110"/>
+                <w:sz w:val="19"/>
+              </w:rPr>
+              <w:t>Barang</w:t>
+            </w:r>
+          </w:p>
+        </w:tc>
+        <w:tc>
+          <w:tcPr>
+            <w:tcW w:w="964" w:type="dxa"/>
+            <w:vMerge w:val="restart"/>
+            <w:tcBorders>
+              <w:top w:val="single" w:sz="6" w:space="0" w:color="000000"/>
+              <w:left w:val="single" w:sz="6" w:space="0" w:color="000000"/>
+              <w:bottom w:val="single" w:sz="6" w:space="0" w:color="000000"/>
+              <w:right w:val="single" w:sz="6" w:space="0" w:color="000000"/>
+            </w:tcBorders>
+            <w:shd w:val="clear" w:color="auto" w:fill="CCCCCC"/>
+          </w:tcPr>
+          <w:p>
+            <w:pPr>
+              <w:pStyle w:val="TableParagraph"/>
+              <w:rPr>
+                <w:rFonts w:ascii="Arial" w:hAnsi="Arial" w:cs="Arial"/>
+                <w:sz w:val="19"/>
+              </w:rPr>
+            </w:pPr>
+          </w:p>
+          <w:p>
+            <w:pPr>
+              <w:pStyle w:val="TableParagraph"/>
+              <w:spacing w:before="66"/>
+              <w:rPr>
+                <w:rFonts w:ascii="Arial" w:hAnsi="Arial" w:cs="Arial"/>
+                <w:sz w:val="19"/>
+              </w:rPr>
+            </w:pPr>
+          </w:p>
+          <w:p>
+            <w:pPr>
+              <w:pStyle w:val="TableParagraph"/>
+              <w:ind w:left="78"/>
+              <w:rPr>
+                <w:rFonts w:ascii="Arial" w:hAnsi="Arial" w:cs="Arial"/>
+                <w:sz w:val="19"/>
+              </w:rPr>
+            </w:pPr>
+            <w:r>
+              <w:rPr>
+                <w:rFonts w:ascii="Arial" w:hAnsi="Arial" w:cs="Arial"/>
+                <w:spacing w:val="-2"/>
+                <w:w w:val="115"/>
+                <w:sz w:val="19"/>
+              </w:rPr>
+              <w:t>Neg.Asal</w:t>
+            </w:r>
+          </w:p>
+        </w:tc>
+        <w:tc>
+          <w:tcPr>
+            <w:tcW w:w="823" w:type="dxa"/>
+            <w:vMerge w:val="restart"/>
+            <w:tcBorders>
+              <w:top w:val="single" w:sz="6" w:space="0" w:color="000000"/>
+              <w:left w:val="single" w:sz="6" w:space="0" w:color="000000"/>
+              <w:bottom w:val="single" w:sz="6" w:space="0" w:color="000000"/>
+              <w:right w:val="single" w:sz="6" w:space="0" w:color="000000"/>
+            </w:tcBorders>
+            <w:shd w:val="clear" w:color="auto" w:fill="CCCCCC"/>
+          </w:tcPr>
+          <w:p>
+            <w:pPr>
+              <w:pStyle w:val="TableParagraph"/>
+              <w:rPr>
+                <w:rFonts w:ascii="Arial" w:hAnsi="Arial" w:cs="Arial"/>
+                <w:sz w:val="19"/>
+              </w:rPr>
+            </w:pPr>
+          </w:p>
+          <w:p>
+            <w:pPr>
+              <w:pStyle w:val="TableParagraph"/>
+              <w:spacing w:before="66"/>
+              <w:rPr>
+                <w:rFonts w:ascii="Arial" w:hAnsi="Arial" w:cs="Arial"/>
+                <w:sz w:val="19"/>
+              </w:rPr>
+            </w:pPr>
+          </w:p>
+          <w:p>
+            <w:pPr>
+              <w:pStyle w:val="TableParagraph"/>
+              <w:ind w:left="78"/>
+              <w:rPr>
+                <w:rFonts w:ascii="Arial" w:hAnsi="Arial" w:cs="Arial"/>
+                <w:sz w:val="19"/>
+              </w:rPr>
+            </w:pPr>
+            <w:r>
+              <w:rPr>
+                <w:rFonts w:ascii="Arial" w:hAnsi="Arial" w:cs="Arial"/>
+                <w:spacing w:val="-2"/>
+                <w:w w:val="105"/>
+                <w:sz w:val="19"/>
+              </w:rPr>
+              <w:t>Kondisi</w:t>
+            </w:r>
+          </w:p>
+        </w:tc>
+        <w:tc>
+          <w:tcPr>
+            <w:tcW w:w="1887" w:type="dxa"/>
+            <w:gridSpan w:val="3"/>
+            <w:tcBorders>
+              <w:top w:val="single" w:sz="6" w:space="0" w:color="000000"/>
+              <w:left w:val="single" w:sz="6" w:space="0" w:color="000000"/>
+              <w:bottom w:val="single" w:sz="6" w:space="0" w:color="000000"/>
+              <w:right w:val="single" w:sz="6" w:space="0" w:color="000000"/>
+            </w:tcBorders>
+            <w:shd w:val="clear" w:color="auto" w:fill="CCCCCC"/>
+          </w:tcPr>
+          <w:p>
+            <w:pPr>
+              <w:pStyle w:val="TableParagraph"/>
+              <w:spacing w:before="119"/>
+              <w:ind w:left="423"/>
+              <w:rPr>
+                <w:rFonts w:ascii="Arial" w:hAnsi="Arial" w:cs="Arial"/>
+                <w:sz w:val="19"/>
+              </w:rPr>
+            </w:pPr>
+            <w:r>
+              <w:rPr>
+                <w:rFonts w:ascii="Arial" w:hAnsi="Arial" w:cs="Arial"/>
+                <w:w w:val="110"/>
+                <w:sz w:val="19"/>
+              </w:rPr>
+              <w:t>CIti</w:t>
+            </w:r>
+            <w:r>
+              <w:rPr>
+                <w:rFonts w:ascii="Arial" w:hAnsi="Arial" w:cs="Arial"/>
+                <w:spacing w:val="24"/>
+                <w:w w:val="110"/>
+                <w:sz w:val="19"/>
+              </w:rPr>
+              <w:t xml:space="preserve"> </w:t>
+            </w:r>
+            <w:r>
+              <w:rPr>
+                <w:rFonts w:ascii="Arial" w:hAnsi="Arial" w:cs="Arial"/>
+                <w:spacing w:val="-2"/>
+                <w:w w:val="110"/>
+                <w:sz w:val="19"/>
+              </w:rPr>
+              <w:t>Khusus</w:t>
+            </w:r>
+          </w:p>
+        </w:tc>
+        <w:tc>
+          <w:tcPr>
+            <w:tcW w:w="1132" w:type="dxa"/>
+            <w:vMerge w:val="restart"/>
+            <w:tcBorders>
+              <w:top w:val="single" w:sz="6" w:space="0" w:color="000000"/>
+              <w:left w:val="single" w:sz="6" w:space="0" w:color="000000"/>
+              <w:bottom w:val="single" w:sz="6" w:space="0" w:color="000000"/>
+              <w:right w:val="single" w:sz="6" w:space="0" w:color="000000"/>
+            </w:tcBorders>
+            <w:shd w:val="clear" w:color="auto" w:fill="CCCCCC"/>
+          </w:tcPr>
+          <w:p>
+            <w:pPr>
+              <w:pStyle w:val="TableParagraph"/>
+              <w:spacing w:before="132"/>
+              <w:rPr>
+                <w:rFonts w:ascii="Arial" w:hAnsi="Arial" w:cs="Arial"/>
+                <w:sz w:val="19"/>
+              </w:rPr>
+            </w:pPr>
+          </w:p>
+          <w:p>
+            <w:pPr>
+              <w:pStyle w:val="TableParagraph"/>
+              <w:spacing w:before="1" w:line="336" w:lineRule="auto"/>
+              <w:ind w:left="276" w:right="197" w:hanging="71"/>
+              <w:rPr>
+                <w:rFonts w:ascii="Arial" w:hAnsi="Arial" w:cs="Arial"/>
+                <w:sz w:val="19"/>
+              </w:rPr>
+            </w:pPr>
+            <w:r>
+              <w:rPr>
+                <w:rFonts w:ascii="Arial" w:hAnsi="Arial" w:cs="Arial"/>
+                <w:spacing w:val="-2"/>
+                <w:w w:val="110"/>
+                <w:sz w:val="19"/>
+              </w:rPr>
+              <w:t>Sub</w:t>
+            </w:r>
+            <w:r>
+              <w:rPr>
+                <w:rFonts w:ascii="Arial" w:hAnsi="Arial" w:cs="Arial"/>
+                <w:spacing w:val="-2"/>
+                <w:w w:val="110"/>
+                <w:sz w:val="19"/>
+              </w:rPr>
+              <w:t>ye</w:t>
+            </w:r>
+            <w:r>
+              <w:rPr>
+                <w:rFonts w:ascii="Arial" w:hAnsi="Arial" w:cs="Arial"/>
+                <w:spacing w:val="-2"/>
+                <w:w w:val="110"/>
+                <w:sz w:val="19"/>
+              </w:rPr>
+              <w:t>k Cukai</w:t>
+            </w:r>
+          </w:p>
+        </w:tc>
+        <w:tc>
+          <w:tcPr>
+            <w:tcW w:w="2535" w:type="dxa"/>
+            <w:gridSpan w:val="4"/>
+            <w:tcBorders>
+              <w:top w:val="single" w:sz="6" w:space="0" w:color="000000"/>
+              <w:left w:val="single" w:sz="6" w:space="0" w:color="000000"/>
+              <w:bottom w:val="single" w:sz="6" w:space="0" w:color="000000"/>
+              <w:right w:val="single" w:sz="6" w:space="0" w:color="000000"/>
+            </w:tcBorders>
+            <w:shd w:val="clear" w:color="auto" w:fill="CCCCCC"/>
+          </w:tcPr>
+          <w:p>
+            <w:pPr>
+              <w:pStyle w:val="TableParagraph"/>
+              <w:spacing w:before="119"/>
+              <w:ind w:left="832"/>
+              <w:rPr>
+                <w:rFonts w:ascii="Arial" w:hAnsi="Arial" w:cs="Arial"/>
+                <w:sz w:val="19"/>
+              </w:rPr>
+            </w:pPr>
+            <w:r>
+              <w:rPr>
+                <w:rFonts w:ascii="Arial" w:hAnsi="Arial" w:cs="Arial"/>
+                <w:w w:val="110"/>
+                <w:sz w:val="19"/>
+              </w:rPr>
+              <w:t>Pita</w:t>
+            </w:r>
+            <w:r>
+              <w:rPr>
+                <w:rFonts w:ascii="Arial" w:hAnsi="Arial" w:cs="Arial"/>
+                <w:spacing w:val="2"/>
+                <w:w w:val="110"/>
+                <w:sz w:val="19"/>
+              </w:rPr>
+              <w:t xml:space="preserve"> </w:t>
+            </w:r>
+            <w:r>
+              <w:rPr>
+                <w:rFonts w:ascii="Arial" w:hAnsi="Arial" w:cs="Arial"/>
+                <w:spacing w:val="-2"/>
+                <w:w w:val="110"/>
+                <w:sz w:val="19"/>
+              </w:rPr>
+              <w:t>Cukai</w:t>
+            </w:r>
+          </w:p>
+        </w:tc>
+        <w:tc>
+          <w:tcPr>
+            <w:tcW w:w="825" w:type="dxa"/>
+            <w:vMerge w:val="restart"/>
+            <w:tcBorders>
+              <w:top w:val="single" w:sz="6" w:space="0" w:color="000000"/>
+              <w:left w:val="single" w:sz="6" w:space="0" w:color="000000"/>
+              <w:bottom w:val="single" w:sz="6" w:space="0" w:color="000000"/>
+              <w:right w:val="single" w:sz="6" w:space="0" w:color="000000"/>
+            </w:tcBorders>
+            <w:shd w:val="clear" w:color="auto" w:fill="CCCCCC"/>
+          </w:tcPr>
+          <w:p>
+            <w:pPr>
+              <w:pStyle w:val="TableParagraph"/>
+              <w:rPr>
+                <w:rFonts w:ascii="Arial" w:hAnsi="Arial" w:cs="Arial"/>
+                <w:sz w:val="19"/>
+              </w:rPr>
+            </w:pPr>
+          </w:p>
+          <w:p>
+            <w:pPr>
+              <w:pStyle w:val="TableParagraph"/>
+              <w:spacing w:before="66"/>
+              <w:rPr>
+                <w:rFonts w:ascii="Arial" w:hAnsi="Arial" w:cs="Arial"/>
+                <w:sz w:val="19"/>
+              </w:rPr>
+            </w:pPr>
+          </w:p>
+          <w:p>
+            <w:pPr>
+              <w:pStyle w:val="TableParagraph"/>
+              <w:ind w:left="77"/>
+              <w:rPr>
+                <w:rFonts w:ascii="Arial" w:hAnsi="Arial" w:cs="Arial"/>
+                <w:sz w:val="19"/>
+              </w:rPr>
+            </w:pPr>
+            <w:r>
+              <w:rPr>
+                <w:rFonts w:ascii="Arial" w:hAnsi="Arial" w:cs="Arial"/>
+                <w:spacing w:val="-2"/>
+                <w:w w:val="105"/>
+                <w:sz w:val="19"/>
+              </w:rPr>
+              <w:t>Kondisi</w:t>
+            </w:r>
+          </w:p>
+        </w:tc>
+        <w:tc>
+          <w:tcPr>
+            <w:tcW w:w="609" w:type="dxa"/>
+            <w:vMerge/>
+            <w:tcBorders>
+              <w:top w:val="nil"/>
+              <w:left w:val="single" w:sz="6" w:space="0" w:color="000000"/>
+              <w:bottom w:val="single" w:sz="6" w:space="0" w:color="000000"/>
+            </w:tcBorders>
+            <w:shd w:val="clear" w:color="auto" w:fill="CCCCCC"/>
+          </w:tcPr>
+          <w:p>
+            <w:pPr>
+              <w:rPr>
+                <w:rFonts w:ascii="Arial" w:hAnsi="Arial" w:cs="Arial"/>
+                <w:sz w:val="2"/>
+                <w:szCs w:val="2"/>
+              </w:rPr>
+            </w:pPr>
+          </w:p>
+        </w:tc>
+      </w:tr>
+      <w:tr>
+        <w:trPr>
+          <w:trHeight w:val="772"/>
+        </w:trPr>
+        <w:tc>
+          <w:tcPr>
+            <w:tcW w:w="418" w:type="dxa"/>
+            <w:vMerge/>
+            <w:tcBorders>
+              <w:top w:val="nil"/>
+              <w:bottom w:val="single" w:sz="6" w:space="0" w:color="000000"/>
+              <w:right w:val="single" w:sz="6" w:space="0" w:color="000000"/>
+            </w:tcBorders>
+            <w:shd w:val="clear" w:color="auto" w:fill="CCCCCC"/>
+          </w:tcPr>
+          <w:p>
+            <w:pPr>
+              <w:rPr>
+                <w:rFonts w:ascii="Arial" w:hAnsi="Arial" w:cs="Arial"/>
+                <w:sz w:val="2"/>
+                <w:szCs w:val="2"/>
+              </w:rPr>
+            </w:pPr>
+          </w:p>
+        </w:tc>
+        <w:tc>
+          <w:tcPr>
+            <w:tcW w:w="2352" w:type="dxa"/>
+            <w:vMerge/>
+            <w:tcBorders>
+              <w:top w:val="nil"/>
+              <w:left w:val="single" w:sz="6" w:space="0" w:color="000000"/>
+              <w:bottom w:val="single" w:sz="6" w:space="0" w:color="000000"/>
+              <w:right w:val="single" w:sz="6" w:space="0" w:color="000000"/>
+            </w:tcBorders>
+            <w:shd w:val="clear" w:color="auto" w:fill="CCCCCC"/>
+          </w:tcPr>
+          <w:p>
+            <w:pPr>
+              <w:rPr>
+                <w:rFonts w:ascii="Arial" w:hAnsi="Arial" w:cs="Arial"/>
+                <w:sz w:val="2"/>
+                <w:szCs w:val="2"/>
+              </w:rPr>
+            </w:pPr>
+          </w:p>
+        </w:tc>
+        <w:tc>
+          <w:tcPr>
+            <w:tcW w:w="1382" w:type="dxa"/>
+            <w:vMerge/>
+            <w:tcBorders>
+              <w:top w:val="nil"/>
+              <w:left w:val="single" w:sz="6" w:space="0" w:color="000000"/>
+              <w:bottom w:val="single" w:sz="6" w:space="0" w:color="000000"/>
+              <w:right w:val="single" w:sz="6" w:space="0" w:color="000000"/>
+            </w:tcBorders>
+            <w:shd w:val="clear" w:color="auto" w:fill="CCCCCC"/>
+          </w:tcPr>
+          <w:p>
+            <w:pPr>
+              <w:rPr>
+                <w:rFonts w:ascii="Arial" w:hAnsi="Arial" w:cs="Arial"/>
+                <w:sz w:val="2"/>
+                <w:szCs w:val="2"/>
+              </w:rPr>
+            </w:pPr>
+          </w:p>
+        </w:tc>
+        <w:tc>
+          <w:tcPr>
+            <w:tcW w:w="2847" w:type="dxa"/>
+            <w:tcBorders>
+              <w:top w:val="single" w:sz="6" w:space="0" w:color="000000"/>
+              <w:left w:val="single" w:sz="6" w:space="0" w:color="000000"/>
+              <w:bottom w:val="single" w:sz="6" w:space="0" w:color="000000"/>
+              <w:right w:val="single" w:sz="6" w:space="0" w:color="000000"/>
+            </w:tcBorders>
+            <w:shd w:val="clear" w:color="auto" w:fill="CCCCCC"/>
+          </w:tcPr>
+          <w:p>
+            <w:pPr>
+              <w:pStyle w:val="TableParagraph"/>
+              <w:spacing w:before="50"/>
+              <w:rPr>
+                <w:rFonts w:ascii="Arial" w:hAnsi="Arial" w:cs="Arial"/>
+                <w:sz w:val="19"/>
+              </w:rPr>
+            </w:pPr>
+          </w:p>
+          <w:p>
+            <w:pPr>
+              <w:pStyle w:val="TableParagraph"/>
+              <w:ind w:left="10" w:right="1"/>
+              <w:jc w:val="center"/>
+              <w:rPr>
+                <w:rFonts w:ascii="Arial" w:hAnsi="Arial" w:cs="Arial"/>
+                <w:sz w:val="19"/>
+              </w:rPr>
+            </w:pPr>
+            <w:r>
+              <w:rPr>
+                <w:rFonts w:ascii="Arial" w:hAnsi="Arial" w:cs="Arial"/>
+                <w:spacing w:val="-4"/>
+                <w:w w:val="110"/>
+                <w:sz w:val="19"/>
+              </w:rPr>
+              <w:t>Merk</w:t>
+            </w:r>
+          </w:p>
+        </w:tc>
+        <w:tc>
+          <w:tcPr>
+            <w:tcW w:w="550" w:type="dxa"/>
+            <w:tcBorders>
+              <w:top w:val="single" w:sz="6" w:space="0" w:color="000000"/>
+              <w:left w:val="single" w:sz="6" w:space="0" w:color="000000"/>
+              <w:bottom w:val="single" w:sz="6" w:space="0" w:color="000000"/>
+              <w:right w:val="single" w:sz="6" w:space="0" w:color="000000"/>
+            </w:tcBorders>
+            <w:shd w:val="clear" w:color="auto" w:fill="CCCCCC"/>
+          </w:tcPr>
+          <w:p>
+            <w:pPr>
+              <w:pStyle w:val="TableParagraph"/>
+              <w:spacing w:before="50"/>
+              <w:rPr>
+                <w:rFonts w:ascii="Arial" w:hAnsi="Arial" w:cs="Arial"/>
+                <w:sz w:val="19"/>
+              </w:rPr>
+            </w:pPr>
+          </w:p>
+          <w:p>
+            <w:pPr>
+              <w:pStyle w:val="TableParagraph"/>
+              <w:ind w:left="8" w:right="1"/>
+              <w:jc w:val="center"/>
+              <w:rPr>
+                <w:rFonts w:ascii="Arial" w:hAnsi="Arial" w:cs="Arial"/>
+                <w:sz w:val="19"/>
+              </w:rPr>
+            </w:pPr>
+            <w:r>
+              <w:rPr>
+                <w:rFonts w:ascii="Arial" w:hAnsi="Arial" w:cs="Arial"/>
+                <w:spacing w:val="-4"/>
+                <w:w w:val="105"/>
+                <w:sz w:val="19"/>
+              </w:rPr>
+              <w:t>Tipe</w:t>
+            </w:r>
+          </w:p>
+        </w:tc>
+        <w:tc>
+          <w:tcPr>
+            <w:tcW w:w="1332" w:type="dxa"/>
+            <w:vMerge/>
+            <w:tcBorders>
+              <w:top w:val="nil"/>
+              <w:left w:val="single" w:sz="6" w:space="0" w:color="000000"/>
+              <w:bottom w:val="single" w:sz="6" w:space="0" w:color="000000"/>
+              <w:right w:val="single" w:sz="6" w:space="0" w:color="000000"/>
+            </w:tcBorders>
+            <w:shd w:val="clear" w:color="auto" w:fill="CCCCCC"/>
+          </w:tcPr>
+          <w:p>
+            <w:pPr>
+              <w:rPr>
+                <w:rFonts w:ascii="Arial" w:hAnsi="Arial" w:cs="Arial"/>
+                <w:sz w:val="2"/>
+                <w:szCs w:val="2"/>
+              </w:rPr>
+            </w:pPr>
+          </w:p>
+        </w:tc>
+        <w:tc>
+          <w:tcPr>
+            <w:tcW w:w="1508" w:type="dxa"/>
+            <w:vMerge/>
+            <w:tcBorders>
+              <w:top w:val="nil"/>
+              <w:left w:val="single" w:sz="6" w:space="0" w:color="000000"/>
+              <w:bottom w:val="single" w:sz="6" w:space="0" w:color="000000"/>
+              <w:right w:val="single" w:sz="6" w:space="0" w:color="000000"/>
+            </w:tcBorders>
+            <w:shd w:val="clear" w:color="auto" w:fill="CCCCCC"/>
+          </w:tcPr>
+          <w:p>
+            <w:pPr>
+              <w:rPr>
+                <w:rFonts w:ascii="Arial" w:hAnsi="Arial" w:cs="Arial"/>
+                <w:sz w:val="2"/>
+                <w:szCs w:val="2"/>
+              </w:rPr>
+            </w:pPr>
+          </w:p>
+        </w:tc>
+        <w:tc>
+          <w:tcPr>
+            <w:tcW w:w="964" w:type="dxa"/>
+            <w:vMerge/>
+            <w:tcBorders>
+              <w:top w:val="nil"/>
+              <w:left w:val="single" w:sz="6" w:space="0" w:color="000000"/>
+              <w:bottom w:val="single" w:sz="6" w:space="0" w:color="000000"/>
+              <w:right w:val="single" w:sz="6" w:space="0" w:color="000000"/>
+            </w:tcBorders>
+            <w:shd w:val="clear" w:color="auto" w:fill="CCCCCC"/>
+          </w:tcPr>
+          <w:p>
+            <w:pPr>
+              <w:rPr>
+                <w:rFonts w:ascii="Arial" w:hAnsi="Arial" w:cs="Arial"/>
+                <w:sz w:val="2"/>
+                <w:szCs w:val="2"/>
+              </w:rPr>
+            </w:pPr>
+          </w:p>
+        </w:tc>
+        <w:tc>
+          <w:tcPr>
+            <w:tcW w:w="823" w:type="dxa"/>
+            <w:vMerge/>
+            <w:tcBorders>
+              <w:top w:val="nil"/>
+              <w:left w:val="single" w:sz="6" w:space="0" w:color="000000"/>
+              <w:bottom w:val="single" w:sz="6" w:space="0" w:color="000000"/>
+              <w:right w:val="single" w:sz="6" w:space="0" w:color="000000"/>
+            </w:tcBorders>
+            <w:shd w:val="clear" w:color="auto" w:fill="CCCCCC"/>
+          </w:tcPr>
+          <w:p>
+            <w:pPr>
+              <w:rPr>
+                <w:rFonts w:ascii="Arial" w:hAnsi="Arial" w:cs="Arial"/>
+                <w:sz w:val="2"/>
+                <w:szCs w:val="2"/>
+              </w:rPr>
+            </w:pPr>
+          </w:p>
+        </w:tc>
+        <w:tc>
+          <w:tcPr>
+            <w:tcW w:w="638" w:type="dxa"/>
+            <w:tcBorders>
+              <w:top w:val="single" w:sz="6" w:space="0" w:color="000000"/>
+              <w:left w:val="single" w:sz="6" w:space="0" w:color="000000"/>
+              <w:bottom w:val="single" w:sz="6" w:space="0" w:color="000000"/>
+              <w:right w:val="single" w:sz="6" w:space="0" w:color="000000"/>
+            </w:tcBorders>
+            <w:shd w:val="clear" w:color="auto" w:fill="CCCCCC"/>
+          </w:tcPr>
+          <w:p>
+            <w:pPr>
+              <w:pStyle w:val="TableParagraph"/>
+              <w:spacing w:before="51"/>
+              <w:rPr>
+                <w:rFonts w:ascii="Arial" w:hAnsi="Arial" w:cs="Arial"/>
+                <w:sz w:val="19"/>
+              </w:rPr>
+            </w:pPr>
+          </w:p>
+          <w:p>
+            <w:pPr>
+              <w:pStyle w:val="TableParagraph"/>
+              <w:ind w:left="80"/>
+              <w:rPr>
+                <w:rFonts w:ascii="Arial" w:hAnsi="Arial" w:cs="Arial"/>
+                <w:sz w:val="19"/>
+              </w:rPr>
+            </w:pPr>
+            <w:r>
+              <w:rPr>
+                <w:rFonts w:ascii="Arial" w:hAnsi="Arial" w:cs="Arial"/>
+                <w:spacing w:val="-4"/>
+                <w:w w:val="110"/>
+                <w:sz w:val="19"/>
+              </w:rPr>
+              <w:t>Merk</w:t>
+            </w:r>
+          </w:p>
+        </w:tc>
+        <w:tc>
+          <w:tcPr>
+            <w:tcW w:w="551" w:type="dxa"/>
+            <w:tcBorders>
+              <w:top w:val="single" w:sz="6" w:space="0" w:color="000000"/>
+              <w:left w:val="single" w:sz="6" w:space="0" w:color="000000"/>
+              <w:bottom w:val="single" w:sz="6" w:space="0" w:color="000000"/>
+              <w:right w:val="single" w:sz="6" w:space="0" w:color="000000"/>
+            </w:tcBorders>
+            <w:shd w:val="clear" w:color="auto" w:fill="CCCCCC"/>
+          </w:tcPr>
+          <w:p>
+            <w:pPr>
+              <w:pStyle w:val="TableParagraph"/>
+              <w:spacing w:before="51"/>
+              <w:rPr>
+                <w:rFonts w:ascii="Arial" w:hAnsi="Arial" w:cs="Arial"/>
+                <w:sz w:val="19"/>
+              </w:rPr>
+            </w:pPr>
+          </w:p>
+          <w:p>
+            <w:pPr>
+              <w:pStyle w:val="TableParagraph"/>
+              <w:ind w:left="77"/>
+              <w:rPr>
+                <w:rFonts w:ascii="Arial" w:hAnsi="Arial" w:cs="Arial"/>
+                <w:sz w:val="19"/>
+              </w:rPr>
+            </w:pPr>
+            <w:r>
+              <w:rPr>
+                <w:rFonts w:ascii="Arial" w:hAnsi="Arial" w:cs="Arial"/>
+                <w:spacing w:val="-4"/>
+                <w:w w:val="105"/>
+                <w:sz w:val="19"/>
+              </w:rPr>
+              <w:t>Tipe</w:t>
+            </w:r>
+          </w:p>
+        </w:tc>
+        <w:tc>
+          <w:tcPr>
+            <w:tcW w:w="698" w:type="dxa"/>
+            <w:tcBorders>
+              <w:top w:val="single" w:sz="6" w:space="0" w:color="000000"/>
+              <w:left w:val="single" w:sz="6" w:space="0" w:color="000000"/>
+              <w:bottom w:val="single" w:sz="6" w:space="0" w:color="000000"/>
+              <w:right w:val="single" w:sz="6" w:space="0" w:color="000000"/>
+            </w:tcBorders>
+            <w:shd w:val="clear" w:color="auto" w:fill="CCCCCC"/>
+          </w:tcPr>
+          <w:p>
+            <w:pPr>
+              <w:pStyle w:val="TableParagraph"/>
+              <w:spacing w:before="51"/>
+              <w:rPr>
+                <w:rFonts w:ascii="Arial" w:hAnsi="Arial" w:cs="Arial"/>
+                <w:sz w:val="19"/>
+              </w:rPr>
+            </w:pPr>
+          </w:p>
+          <w:p>
+            <w:pPr>
+              <w:pStyle w:val="TableParagraph"/>
+              <w:ind w:left="77"/>
+              <w:rPr>
+                <w:rFonts w:ascii="Arial" w:hAnsi="Arial" w:cs="Arial"/>
+                <w:sz w:val="19"/>
+              </w:rPr>
+            </w:pPr>
+            <w:r>
+              <w:rPr>
+                <w:rFonts w:ascii="Arial" w:hAnsi="Arial" w:cs="Arial"/>
+                <w:spacing w:val="-2"/>
+                <w:w w:val="110"/>
+                <w:sz w:val="19"/>
+              </w:rPr>
+              <w:t>Kadar</w:t>
+            </w:r>
+          </w:p>
+        </w:tc>
+        <w:tc>
+          <w:tcPr>
+            <w:tcW w:w="1132" w:type="dxa"/>
+            <w:vMerge/>
+            <w:tcBorders>
+              <w:top w:val="nil"/>
+              <w:left w:val="single" w:sz="6" w:space="0" w:color="000000"/>
+              <w:bottom w:val="single" w:sz="6" w:space="0" w:color="000000"/>
+              <w:right w:val="single" w:sz="6" w:space="0" w:color="000000"/>
+            </w:tcBorders>
+            <w:shd w:val="clear" w:color="auto" w:fill="CCCCCC"/>
+          </w:tcPr>
+          <w:p>
+            <w:pPr>
+              <w:rPr>
+                <w:rFonts w:ascii="Arial" w:hAnsi="Arial" w:cs="Arial"/>
+                <w:sz w:val="2"/>
+                <w:szCs w:val="2"/>
+              </w:rPr>
+            </w:pPr>
+          </w:p>
+        </w:tc>
+        <w:tc>
+          <w:tcPr>
+            <w:tcW w:w="666" w:type="dxa"/>
+            <w:tcBorders>
+              <w:top w:val="single" w:sz="6" w:space="0" w:color="000000"/>
+              <w:left w:val="single" w:sz="6" w:space="0" w:color="000000"/>
+              <w:bottom w:val="single" w:sz="6" w:space="0" w:color="000000"/>
+              <w:right w:val="single" w:sz="6" w:space="0" w:color="000000"/>
+            </w:tcBorders>
+            <w:shd w:val="clear" w:color="auto" w:fill="CCCCCC"/>
+          </w:tcPr>
+          <w:p>
+            <w:pPr>
+              <w:pStyle w:val="TableParagraph"/>
+              <w:spacing w:before="51"/>
+              <w:rPr>
+                <w:rFonts w:ascii="Arial" w:hAnsi="Arial" w:cs="Arial"/>
+                <w:sz w:val="19"/>
+              </w:rPr>
+            </w:pPr>
+          </w:p>
+          <w:p>
+            <w:pPr>
+              <w:pStyle w:val="TableParagraph"/>
+              <w:ind w:left="76"/>
+              <w:rPr>
+                <w:rFonts w:ascii="Arial" w:hAnsi="Arial" w:cs="Arial"/>
+                <w:sz w:val="19"/>
+              </w:rPr>
+            </w:pPr>
+            <w:r>
+              <w:rPr>
+                <w:rFonts w:ascii="Arial" w:hAnsi="Arial" w:cs="Arial"/>
+                <w:spacing w:val="-2"/>
+                <w:w w:val="105"/>
+                <w:sz w:val="19"/>
+              </w:rPr>
+              <w:t>Tahun</w:t>
+            </w:r>
+          </w:p>
+        </w:tc>
+        <w:tc>
+          <w:tcPr>
+            <w:tcW w:w="519" w:type="dxa"/>
+            <w:tcBorders>
+              <w:top w:val="single" w:sz="6" w:space="0" w:color="000000"/>
+              <w:left w:val="single" w:sz="6" w:space="0" w:color="000000"/>
+              <w:bottom w:val="single" w:sz="6" w:space="0" w:color="000000"/>
+              <w:right w:val="single" w:sz="6" w:space="0" w:color="000000"/>
+            </w:tcBorders>
+            <w:shd w:val="clear" w:color="auto" w:fill="CCCCCC"/>
+          </w:tcPr>
+          <w:p>
+            <w:pPr>
+              <w:pStyle w:val="TableParagraph"/>
+              <w:spacing w:before="51"/>
+              <w:rPr>
+                <w:rFonts w:ascii="Arial" w:hAnsi="Arial" w:cs="Arial"/>
+                <w:sz w:val="19"/>
+              </w:rPr>
+            </w:pPr>
+          </w:p>
+          <w:p>
+            <w:pPr>
+              <w:pStyle w:val="TableParagraph"/>
+              <w:ind w:left="76"/>
+              <w:rPr>
+                <w:rFonts w:ascii="Arial" w:hAnsi="Arial" w:cs="Arial"/>
+                <w:sz w:val="19"/>
+              </w:rPr>
+            </w:pPr>
+            <w:r>
+              <w:rPr>
+                <w:rFonts w:ascii="Arial" w:hAnsi="Arial" w:cs="Arial"/>
+                <w:spacing w:val="-4"/>
+                <w:w w:val="115"/>
+                <w:sz w:val="19"/>
+              </w:rPr>
+              <w:t>Gol.</w:t>
+            </w:r>
+          </w:p>
+        </w:tc>
+        <w:tc>
+          <w:tcPr>
+            <w:tcW w:w="588" w:type="dxa"/>
+            <w:tcBorders>
+              <w:top w:val="single" w:sz="6" w:space="0" w:color="000000"/>
+              <w:left w:val="single" w:sz="6" w:space="0" w:color="000000"/>
+              <w:bottom w:val="single" w:sz="6" w:space="0" w:color="000000"/>
+              <w:right w:val="single" w:sz="6" w:space="0" w:color="000000"/>
+            </w:tcBorders>
+            <w:shd w:val="clear" w:color="auto" w:fill="CCCCCC"/>
+          </w:tcPr>
+          <w:p>
+            <w:pPr>
+              <w:pStyle w:val="TableParagraph"/>
+              <w:spacing w:before="51"/>
+              <w:rPr>
+                <w:rFonts w:ascii="Arial" w:hAnsi="Arial" w:cs="Arial"/>
+                <w:sz w:val="19"/>
+              </w:rPr>
+            </w:pPr>
+          </w:p>
+          <w:p>
+            <w:pPr>
+              <w:pStyle w:val="TableParagraph"/>
+              <w:ind w:left="77"/>
+              <w:rPr>
+                <w:rFonts w:ascii="Arial" w:hAnsi="Arial" w:cs="Arial"/>
+                <w:sz w:val="19"/>
+              </w:rPr>
+            </w:pPr>
+            <w:r>
+              <w:rPr>
+                <w:rFonts w:ascii="Arial" w:hAnsi="Arial" w:cs="Arial"/>
+                <w:spacing w:val="-2"/>
+                <w:w w:val="110"/>
+                <w:sz w:val="19"/>
+              </w:rPr>
+              <w:t>Tarif</w:t>
+            </w:r>
+          </w:p>
+        </w:tc>
+        <w:tc>
+          <w:tcPr>
+            <w:tcW w:w="762" w:type="dxa"/>
+            <w:tcBorders>
+              <w:top w:val="single" w:sz="6" w:space="0" w:color="000000"/>
+              <w:left w:val="single" w:sz="6" w:space="0" w:color="000000"/>
+              <w:bottom w:val="single" w:sz="6" w:space="0" w:color="000000"/>
+              <w:right w:val="single" w:sz="6" w:space="0" w:color="000000"/>
+            </w:tcBorders>
+            <w:shd w:val="clear" w:color="auto" w:fill="CCCCCC"/>
+          </w:tcPr>
+          <w:p>
+            <w:pPr>
+              <w:pStyle w:val="TableParagraph"/>
+              <w:spacing w:before="118" w:line="336" w:lineRule="auto"/>
+              <w:ind w:left="197" w:right="188" w:firstLine="7"/>
+              <w:rPr>
+                <w:rFonts w:ascii="Arial" w:hAnsi="Arial" w:cs="Arial"/>
+                <w:sz w:val="19"/>
+              </w:rPr>
+            </w:pPr>
+            <w:r>
+              <w:rPr>
+                <w:rFonts w:ascii="Arial" w:hAnsi="Arial" w:cs="Arial"/>
+                <w:spacing w:val="-4"/>
+                <w:w w:val="110"/>
+                <w:sz w:val="19"/>
+              </w:rPr>
+              <w:t xml:space="preserve">Vol. </w:t>
+            </w:r>
+            <w:r>
+              <w:rPr>
+                <w:rFonts w:ascii="Arial" w:hAnsi="Arial" w:cs="Arial"/>
+                <w:spacing w:val="-4"/>
+                <w:sz w:val="19"/>
+              </w:rPr>
+              <w:t>(ml)</w:t>
+            </w:r>
+          </w:p>
+        </w:tc>
+        <w:tc>
+          <w:tcPr>
+            <w:tcW w:w="825" w:type="dxa"/>
+            <w:vMerge/>
+            <w:tcBorders>
+              <w:top w:val="nil"/>
+              <w:left w:val="single" w:sz="6" w:space="0" w:color="000000"/>
+              <w:bottom w:val="single" w:sz="6" w:space="0" w:color="000000"/>
+              <w:right w:val="single" w:sz="6" w:space="0" w:color="000000"/>
+            </w:tcBorders>
+            <w:shd w:val="clear" w:color="auto" w:fill="CCCCCC"/>
+          </w:tcPr>
+          <w:p>
+            <w:pPr>
+              <w:rPr>
+                <w:rFonts w:ascii="Arial" w:hAnsi="Arial" w:cs="Arial"/>
+                <w:sz w:val="2"/>
+                <w:szCs w:val="2"/>
+              </w:rPr>
+            </w:pPr>
+          </w:p>
+        </w:tc>
+        <w:tc>
+          <w:tcPr>
+            <w:tcW w:w="609" w:type="dxa"/>
+            <w:vMerge/>
+            <w:tcBorders>
+              <w:top w:val="nil"/>
+              <w:left w:val="single" w:sz="6" w:space="0" w:color="000000"/>
+              <w:bottom w:val="single" w:sz="6" w:space="0" w:color="000000"/>
+            </w:tcBorders>
+            <w:shd w:val="clear" w:color="auto" w:fill="CCCCCC"/>
+          </w:tcPr>
+          <w:p>
+            <w:pPr>
+              <w:rPr>
+                <w:rFonts w:ascii="Arial" w:hAnsi="Arial" w:cs="Arial"/>
+                <w:sz w:val="2"/>
+                <w:szCs w:val="2"/>
+              </w:rPr>
+            </w:pPr>
+          </w:p>
+        </w:tc>
+      </w:tr>
+      <w:tr>
+        <w:trPr>
+          <w:trHeight w:val="458"/>
+        </w:trPr>
+        <w:tc>
+          <w:tcPr>
+            <w:tcW w:w="418" w:type="dxa"/>
+            <w:tcBorders>
+              <w:top w:val="single" w:sz="6" w:space="0" w:color="000000"/>
+              <w:bottom w:val="single" w:sz="6" w:space="0" w:color="000000"/>
+              <w:right w:val="single" w:sz="6" w:space="0" w:color="000000"/>
+            </w:tcBorders>
+          </w:tcPr>
+          <w:p>
+            <w:pPr>
+              <w:pStyle w:val="TableParagraph"/>
+              <w:spacing w:before="116"/>
+              <w:ind w:left="5"/>
+              <w:jc w:val="center"/>
+              <w:rPr>
+                <w:rFonts w:ascii="Arial" w:hAnsi="Arial" w:cs="Arial"/>
+                <w:sz w:val="19"/>
+              </w:rPr>
+            </w:pPr>
+            <w:r>
+              <w:rPr>
+                <w:rFonts w:ascii="Arial" w:hAnsi="Arial" w:cs="Arial"/>
+                <w:sz w:val="19"/>
+              </w:rPr>
+              <w:t>${i}</w:t>
+            </w:r>
+          </w:p>
+        </w:tc>
+        <w:tc>
+          <w:tcPr>
+            <w:tcW w:w="2352" w:type="dxa"/>
+            <w:tcBorders>
+              <w:top w:val="single" w:sz="6" w:space="0" w:color="000000"/>
+              <w:left w:val="single" w:sz="6" w:space="0" w:color="000000"/>
+              <w:bottom w:val="single" w:sz="6" w:space="0" w:color="000000"/>
+              <w:right w:val="single" w:sz="6" w:space="0" w:color="000000"/>
+            </w:tcBorders>
+          </w:tcPr>
+          <w:p>
+            <w:pPr>
+              <w:pStyle w:val="TableParagraph"/>
+              <w:spacing w:before="116"/>
+              <w:ind w:left="319"/>
+              <w:rPr>
+                <w:rFonts w:ascii="Arial" w:hAnsi="Arial" w:cs="Arial"/>
+                <w:sz w:val="19"/>
+              </w:rPr>
+            </w:pPr>
+            <w:r>
+              <w:rPr>
+                <w:rFonts w:ascii="Arial" w:hAnsi="Arial" w:cs="Arial"/>
+                <w:sz w:val="19"/>
+              </w:rPr>
+              <w:t>${kode_komoditi</w:t>
+            </w:r>
+            <w:r>
+              <w:rPr>
+                <w:rFonts w:ascii="Arial" w:hAnsi="Arial" w:cs="Arial"/>
+                <w:sz w:val="19"/>
+              </w:rPr>
+              <w:t>c</w:t>
+            </w:r>
+            <w:r>
+              <w:rPr>
+                <w:rFonts w:ascii="Arial" w:hAnsi="Arial" w:cs="Arial"/>
+                <w:sz w:val="19"/>
+              </w:rPr>
+              <w:t>}</w:t>
+            </w:r>
+          </w:p>
+        </w:tc>
+        <w:tc>
+          <w:tcPr>
+            <w:tcW w:w="1382" w:type="dxa"/>
+            <w:tcBorders>
+              <w:top w:val="single" w:sz="6" w:space="0" w:color="000000"/>
+              <w:left w:val="single" w:sz="6" w:space="0" w:color="000000"/>
+              <w:bottom w:val="single" w:sz="6" w:space="0" w:color="000000"/>
+              <w:right w:val="single" w:sz="6" w:space="0" w:color="000000"/>
+            </w:tcBorders>
+          </w:tcPr>
+          <w:p>
+            <w:pPr>
+              <w:pStyle w:val="TableParagraph"/>
+              <w:spacing w:before="116"/>
+              <w:ind w:left="75"/>
+              <w:rPr>
+                <w:rFonts w:ascii="Arial" w:hAnsi="Arial" w:cs="Arial"/>
+                <w:sz w:val="19"/>
+              </w:rPr>
+            </w:pPr>
+            <w:r>
+              <w:rPr>
+                <w:rFonts w:ascii="Arial" w:hAnsi="Arial" w:cs="Arial"/>
+                <w:sz w:val="19"/>
+              </w:rPr>
+              <w:t>${jenis_barang</w:t>
+            </w:r>
+            <w:r>
+              <w:rPr>
+                <w:rFonts w:ascii="Arial" w:hAnsi="Arial" w:cs="Arial"/>
+                <w:sz w:val="19"/>
+              </w:rPr>
+              <w:t>c</w:t>
+            </w:r>
+            <w:r>
+              <w:rPr>
+                <w:rFonts w:ascii="Arial" w:hAnsi="Arial" w:cs="Arial"/>
+                <w:sz w:val="19"/>
+              </w:rPr>
+              <w:t>}</w:t>
+            </w:r>
+          </w:p>
+        </w:tc>
+        <w:tc>
+          <w:tcPr>
+            <w:tcW w:w="2847" w:type="dxa"/>
+            <w:tcBorders>
+              <w:top w:val="single" w:sz="6" w:space="0" w:color="000000"/>
+              <w:left w:val="single" w:sz="6" w:space="0" w:color="000000"/>
+              <w:bottom w:val="single" w:sz="6" w:space="0" w:color="000000"/>
+              <w:right w:val="single" w:sz="6" w:space="0" w:color="000000"/>
+            </w:tcBorders>
+          </w:tcPr>
+          <w:p>
+            <w:pPr>
+              <w:pStyle w:val="TableParagraph"/>
+              <w:spacing w:before="116"/>
+              <w:ind w:left="10" w:right="1"/>
+              <w:jc w:val="center"/>
+              <w:rPr>
+                <w:rFonts w:ascii="Arial" w:hAnsi="Arial" w:cs="Arial"/>
+                <w:sz w:val="19"/>
+              </w:rPr>
+            </w:pPr>
+            <w:r>
+              <w:rPr>
+                <w:rFonts w:ascii="Arial" w:hAnsi="Arial" w:cs="Arial"/>
+                <w:sz w:val="19"/>
+              </w:rPr>
+              <w:t>${merk_pabean</w:t>
+            </w:r>
+            <w:r>
+              <w:rPr>
+                <w:rFonts w:ascii="Arial" w:hAnsi="Arial" w:cs="Arial"/>
+                <w:sz w:val="19"/>
+              </w:rPr>
+              <w:t>c</w:t>
+            </w:r>
+            <w:r>
+              <w:rPr>
+                <w:rFonts w:ascii="Arial" w:hAnsi="Arial" w:cs="Arial"/>
+                <w:sz w:val="19"/>
+              </w:rPr>
+              <w:t>}</w:t>
+            </w:r>
+          </w:p>
+        </w:tc>
+        <w:tc>
+          <w:tcPr>
+            <w:tcW w:w="550" w:type="dxa"/>
+            <w:tcBorders>
+              <w:top w:val="single" w:sz="6" w:space="0" w:color="000000"/>
+              <w:left w:val="single" w:sz="6" w:space="0" w:color="000000"/>
+              <w:bottom w:val="single" w:sz="6" w:space="0" w:color="000000"/>
+              <w:right w:val="single" w:sz="6" w:space="0" w:color="000000"/>
+            </w:tcBorders>
+          </w:tcPr>
+          <w:p>
+            <w:pPr>
+              <w:pStyle w:val="TableParagraph"/>
+              <w:spacing w:before="116"/>
+              <w:ind w:left="8"/>
+              <w:jc w:val="center"/>
+              <w:rPr>
+                <w:rFonts w:ascii="Arial" w:hAnsi="Arial" w:cs="Arial"/>
+                <w:sz w:val="19"/>
+              </w:rPr>
+            </w:pPr>
+            <w:r>
+              <w:rPr>
+                <w:rFonts w:ascii="Arial" w:hAnsi="Arial" w:cs="Arial"/>
+                <w:sz w:val="19"/>
+              </w:rPr>
+              <w:t>${tipe_pabean</w:t>
+            </w:r>
+            <w:r>
+              <w:rPr>
+                <w:rFonts w:ascii="Arial" w:hAnsi="Arial" w:cs="Arial"/>
+                <w:sz w:val="19"/>
+              </w:rPr>
+              <w:t>c</w:t>
+            </w:r>
+            <w:r>
+              <w:rPr>
+                <w:rFonts w:ascii="Arial" w:hAnsi="Arial" w:cs="Arial"/>
+                <w:sz w:val="19"/>
+              </w:rPr>
+              <w:t>}</w:t>
+            </w:r>
+          </w:p>
+        </w:tc>
+        <w:tc>
+          <w:tcPr>
+            <w:tcW w:w="1332" w:type="dxa"/>
+            <w:tcBorders>
+              <w:top w:val="single" w:sz="6" w:space="0" w:color="000000"/>
+              <w:left w:val="single" w:sz="6" w:space="0" w:color="000000"/>
+              <w:bottom w:val="single" w:sz="6" w:space="0" w:color="000000"/>
+              <w:right w:val="single" w:sz="6" w:space="0" w:color="000000"/>
+            </w:tcBorders>
+          </w:tcPr>
+          <w:p>
+            <w:pPr>
+              <w:pStyle w:val="TableParagraph"/>
+              <w:spacing w:before="116"/>
+              <w:ind w:right="66"/>
+              <w:jc w:val="center"/>
+              <w:rPr>
+                <w:rFonts w:ascii="Arial" w:hAnsi="Arial" w:cs="Arial"/>
+                <w:sz w:val="19"/>
+              </w:rPr>
+            </w:pPr>
+            <w:r>
+              <w:rPr>
+                <w:rFonts w:ascii="Arial" w:hAnsi="Arial" w:cs="Arial"/>
+                <w:sz w:val="19"/>
+              </w:rPr>
+              <w:t>${jumla</w:t>
+            </w:r>
+            <w:r>
+              <w:rPr>
+                <w:rFonts w:ascii="Arial" w:hAnsi="Arial" w:cs="Arial"/>
+                <w:sz w:val="19"/>
+              </w:rPr>
+              <w:t>0068</w:t>
+            </w:r>
+            <w:r>
+              <w:rPr>
+                <w:rFonts w:ascii="Arial" w:hAnsi="Arial" w:cs="Arial"/>
+                <w:sz w:val="19"/>
+              </w:rPr>
+              <w:t>c</w:t>
+            </w:r>
+            <w:r>
+              <w:rPr>
+                <w:rFonts w:ascii="Arial" w:hAnsi="Arial" w:cs="Arial"/>
+                <w:sz w:val="19"/>
+              </w:rPr>
+              <w:t>}</w:t>
+            </w:r>
+          </w:p>
+        </w:tc>
+        <w:tc>
+          <w:tcPr>
+            <w:tcW w:w="1508" w:type="dxa"/>
+            <w:tcBorders>
+              <w:top w:val="single" w:sz="6" w:space="0" w:color="000000"/>
+              <w:left w:val="single" w:sz="6" w:space="0" w:color="000000"/>
+              <w:bottom w:val="single" w:sz="6" w:space="0" w:color="000000"/>
+              <w:right w:val="single" w:sz="6" w:space="0" w:color="000000"/>
+            </w:tcBorders>
+          </w:tcPr>
+          <w:p>
+            <w:pPr>
+              <w:pStyle w:val="TableParagraph"/>
+              <w:spacing w:before="116"/>
+              <w:ind w:left="9"/>
+              <w:jc w:val="center"/>
+              <w:rPr>
+                <w:rFonts w:ascii="Arial" w:hAnsi="Arial" w:cs="Arial"/>
+                <w:sz w:val="19"/>
+              </w:rPr>
+            </w:pPr>
+            <w:r>
+              <w:rPr>
+                <w:rFonts w:ascii="Arial" w:hAnsi="Arial" w:cs="Arial"/>
+                <w:sz w:val="19"/>
+              </w:rPr>
+              <w:t>${satuan</w:t>
+            </w:r>
+            <w:r>
+              <w:rPr>
+                <w:rFonts w:ascii="Arial" w:hAnsi="Arial" w:cs="Arial"/>
+                <w:sz w:val="19"/>
+              </w:rPr>
+              <w:t>c</w:t>
+            </w:r>
+            <w:r>
+              <w:rPr>
+                <w:rFonts w:ascii="Arial" w:hAnsi="Arial" w:cs="Arial"/>
+                <w:sz w:val="19"/>
+              </w:rPr>
+              <w:t>}</w:t>
+            </w:r>
+          </w:p>
+        </w:tc>
+        <w:tc>
+          <w:tcPr>
+            <w:tcW w:w="964" w:type="dxa"/>
+            <w:tcBorders>
+              <w:top w:val="single" w:sz="6" w:space="0" w:color="000000"/>
+              <w:left w:val="single" w:sz="6" w:space="0" w:color="000000"/>
+              <w:bottom w:val="single" w:sz="6" w:space="0" w:color="000000"/>
+              <w:right w:val="single" w:sz="6" w:space="0" w:color="000000"/>
+            </w:tcBorders>
+          </w:tcPr>
+          <w:p>
+            <w:pPr>
+              <w:pStyle w:val="TableParagraph"/>
+              <w:spacing w:before="116"/>
+              <w:ind w:left="9"/>
+              <w:jc w:val="center"/>
+              <w:rPr>
+                <w:rFonts w:ascii="Arial" w:hAnsi="Arial" w:cs="Arial"/>
+                <w:sz w:val="19"/>
+              </w:rPr>
+            </w:pPr>
+            <w:r>
+              <w:rPr>
+                <w:rFonts w:ascii="Arial" w:hAnsi="Arial" w:cs="Arial"/>
+                <w:sz w:val="19"/>
+              </w:rPr>
+              <w:t>${negara_asal</w:t>
+            </w:r>
+            <w:r>
+              <w:rPr>
+                <w:rFonts w:ascii="Arial" w:hAnsi="Arial" w:cs="Arial"/>
+                <w:sz w:val="19"/>
+              </w:rPr>
+              <w:t>c</w:t>
+            </w:r>
+            <w:r>
+              <w:rPr>
+                <w:rFonts w:ascii="Arial" w:hAnsi="Arial" w:cs="Arial"/>
+                <w:sz w:val="19"/>
+              </w:rPr>
+              <w:t>}</w:t>
+            </w:r>
+          </w:p>
+        </w:tc>
+        <w:tc>
+          <w:tcPr>
+            <w:tcW w:w="823" w:type="dxa"/>
+            <w:tcBorders>
+              <w:top w:val="single" w:sz="6" w:space="0" w:color="000000"/>
+              <w:left w:val="single" w:sz="6" w:space="0" w:color="000000"/>
+              <w:bottom w:val="single" w:sz="6" w:space="0" w:color="000000"/>
+              <w:right w:val="single" w:sz="6" w:space="0" w:color="000000"/>
+            </w:tcBorders>
+          </w:tcPr>
+          <w:p>
+            <w:pPr>
+              <w:pStyle w:val="TableParagraph"/>
+              <w:spacing w:before="116"/>
+              <w:ind w:left="12"/>
+              <w:jc w:val="center"/>
+              <w:rPr>
+                <w:rFonts w:ascii="Arial" w:hAnsi="Arial" w:cs="Arial"/>
+                <w:sz w:val="19"/>
+              </w:rPr>
+            </w:pPr>
+            <w:r>
+              <w:rPr>
+                <w:rFonts w:ascii="Arial" w:hAnsi="Arial" w:cs="Arial"/>
+                <w:sz w:val="19"/>
+              </w:rPr>
+              <w:t>${kondisi_pabean</w:t>
+            </w:r>
+            <w:r>
+              <w:rPr>
+                <w:rFonts w:ascii="Arial" w:hAnsi="Arial" w:cs="Arial"/>
+                <w:sz w:val="19"/>
+              </w:rPr>
+              <w:t>c</w:t>
+            </w:r>
+            <w:r>
+              <w:rPr>
+                <w:rFonts w:ascii="Arial" w:hAnsi="Arial" w:cs="Arial"/>
+                <w:sz w:val="19"/>
+              </w:rPr>
+              <w:t>}</w:t>
+            </w:r>
+          </w:p>
+        </w:tc>
+        <w:tc>
+          <w:tcPr>
+            <w:tcW w:w="638" w:type="dxa"/>
+            <w:tcBorders>
+              <w:top w:val="single" w:sz="6" w:space="0" w:color="000000"/>
+              <w:left w:val="single" w:sz="6" w:space="0" w:color="000000"/>
+              <w:bottom w:val="single" w:sz="6" w:space="0" w:color="000000"/>
+              <w:right w:val="single" w:sz="6" w:space="0" w:color="000000"/>
+            </w:tcBorders>
+          </w:tcPr>
+          <w:p>
+            <w:pPr>
+              <w:pStyle w:val="TableParagraph"/>
+              <w:jc w:val="center"/>
+              <w:rPr>
+                <w:rFonts w:ascii="Arial" w:hAnsi="Arial" w:cs="Arial"/>
+                <w:sz w:val="18"/>
+              </w:rPr>
+            </w:pPr>
+          </w:p>
+          <w:p>
+            <w:pPr>
+              <w:pStyle w:val="TableParagraph"/>
+              <w:jc w:val="center"/>
+              <w:rPr>
+                <w:rFonts w:ascii="Arial" w:hAnsi="Arial" w:cs="Arial"/>
+                <w:sz w:val="18"/>
+              </w:rPr>
+            </w:pPr>
+            <w:r>
+              <w:rPr>
+                <w:rFonts w:ascii="Arial" w:hAnsi="Arial" w:cs="Arial"/>
+                <w:sz w:val="18"/>
+              </w:rPr>
+              <w:t>${merk_cukai</w:t>
+            </w:r>
+            <w:r>
+              <w:rPr>
+                <w:rFonts w:ascii="Arial" w:hAnsi="Arial" w:cs="Arial"/>
+                <w:sz w:val="18"/>
+              </w:rPr>
+              <w:t>c</w:t>
+            </w:r>
+            <w:r>
+              <w:rPr>
+                <w:rFonts w:ascii="Arial" w:hAnsi="Arial" w:cs="Arial"/>
+                <w:sz w:val="18"/>
+              </w:rPr>
+              <w:t>}</w:t>
+            </w:r>
+          </w:p>
+        </w:tc>
+        <w:tc>
+          <w:tcPr>
+            <w:tcW w:w="551" w:type="dxa"/>
+            <w:tcBorders>
+              <w:top w:val="single" w:sz="6" w:space="0" w:color="000000"/>
+              <w:left w:val="single" w:sz="6" w:space="0" w:color="000000"/>
+              <w:bottom w:val="single" w:sz="6" w:space="0" w:color="000000"/>
+              <w:right w:val="single" w:sz="6" w:space="0" w:color="000000"/>
+            </w:tcBorders>
+          </w:tcPr>
+          <w:p>
+            <w:pPr>
+              <w:pStyle w:val="TableParagraph"/>
+              <w:jc w:val="center"/>
+              <w:rPr>
+                <w:rFonts w:ascii="Arial" w:hAnsi="Arial" w:cs="Arial"/>
+                <w:sz w:val="18"/>
+              </w:rPr>
+            </w:pPr>
+          </w:p>
+          <w:p>
+            <w:pPr>
+              <w:pStyle w:val="TableParagraph"/>
+              <w:jc w:val="center"/>
+              <w:rPr>
+                <w:rFonts w:ascii="Arial" w:hAnsi="Arial" w:cs="Arial"/>
+                <w:sz w:val="18"/>
+              </w:rPr>
+            </w:pPr>
+            <w:r>
+              <w:rPr>
+                <w:rFonts w:ascii="Arial" w:hAnsi="Arial" w:cs="Arial"/>
+                <w:sz w:val="18"/>
+              </w:rPr>
+              <w:t>${tipe_cukai</w:t>
+            </w:r>
+            <w:r>
+              <w:rPr>
+                <w:rFonts w:ascii="Arial" w:hAnsi="Arial" w:cs="Arial"/>
+                <w:sz w:val="18"/>
+              </w:rPr>
+              <w:t>c</w:t>
+            </w:r>
+            <w:r>
+              <w:rPr>
+                <w:rFonts w:ascii="Arial" w:hAnsi="Arial" w:cs="Arial"/>
+                <w:sz w:val="18"/>
+              </w:rPr>
+              <w:t>}</w:t>
+            </w:r>
+          </w:p>
+        </w:tc>
+        <w:tc>
+          <w:tcPr>
+            <w:tcW w:w="698" w:type="dxa"/>
+            <w:tcBorders>
+              <w:top w:val="single" w:sz="6" w:space="0" w:color="000000"/>
+              <w:left w:val="single" w:sz="6" w:space="0" w:color="000000"/>
+              <w:bottom w:val="single" w:sz="6" w:space="0" w:color="000000"/>
+              <w:right w:val="single" w:sz="6" w:space="0" w:color="000000"/>
+            </w:tcBorders>
+          </w:tcPr>
+          <w:p>
+            <w:pPr>
+              <w:pStyle w:val="TableParagraph"/>
+              <w:jc w:val="center"/>
+              <w:rPr>
+                <w:rFonts w:ascii="Arial" w:hAnsi="Arial" w:cs="Arial"/>
+                <w:sz w:val="18"/>
+              </w:rPr>
+            </w:pPr>
+          </w:p>
+          <w:p>
+            <w:pPr>
+              <w:pStyle w:val="TableParagraph"/>
+              <w:jc w:val="center"/>
+              <w:rPr>
+                <w:rFonts w:ascii="Arial" w:hAnsi="Arial" w:cs="Arial"/>
+                <w:sz w:val="18"/>
+              </w:rPr>
+            </w:pPr>
+            <w:r>
+              <w:rPr>
+                <w:rFonts w:ascii="Arial" w:hAnsi="Arial" w:cs="Arial"/>
+                <w:sz w:val="18"/>
+              </w:rPr>
+              <w:t>${kadar_cukai</w:t>
+            </w:r>
+            <w:r>
+              <w:rPr>
+                <w:rFonts w:ascii="Arial" w:hAnsi="Arial" w:cs="Arial"/>
+                <w:sz w:val="18"/>
+              </w:rPr>
+              <w:t>c</w:t>
+            </w:r>
+            <w:r>
+              <w:rPr>
+                <w:rFonts w:ascii="Arial" w:hAnsi="Arial" w:cs="Arial"/>
+                <w:sz w:val="18"/>
+              </w:rPr>
+              <w:t>}</w:t>
+            </w:r>
+          </w:p>
+        </w:tc>
+        <w:tc>
+          <w:tcPr>
+            <w:tcW w:w="1132" w:type="dxa"/>
+            <w:tcBorders>
+              <w:top w:val="single" w:sz="6" w:space="0" w:color="000000"/>
+              <w:left w:val="single" w:sz="6" w:space="0" w:color="000000"/>
+              <w:bottom w:val="single" w:sz="6" w:space="0" w:color="000000"/>
+              <w:right w:val="single" w:sz="6" w:space="0" w:color="000000"/>
+            </w:tcBorders>
+          </w:tcPr>
+          <w:p>
+            <w:pPr>
+              <w:pStyle w:val="TableParagraph"/>
+              <w:jc w:val="center"/>
+              <w:rPr>
+                <w:rFonts w:ascii="Arial" w:hAnsi="Arial" w:cs="Arial"/>
+                <w:sz w:val="18"/>
+              </w:rPr>
+            </w:pPr>
+          </w:p>
+          <w:p>
+            <w:pPr>
+              <w:pStyle w:val="TableParagraph"/>
+              <w:jc w:val="center"/>
+              <w:rPr>
+                <w:rFonts w:ascii="Arial" w:hAnsi="Arial" w:cs="Arial"/>
+                <w:sz w:val="18"/>
+              </w:rPr>
+            </w:pPr>
+            <w:r>
+              <w:rPr>
+                <w:rFonts w:ascii="Arial" w:hAnsi="Arial" w:cs="Arial"/>
+                <w:sz w:val="18"/>
+              </w:rPr>
+              <w:t>${subyek_cukai</w:t>
+            </w:r>
+            <w:r>
+              <w:rPr>
+                <w:rFonts w:ascii="Arial" w:hAnsi="Arial" w:cs="Arial"/>
+                <w:sz w:val="18"/>
+              </w:rPr>
+              <w:t>c</w:t>
+            </w:r>
+            <w:r>
+              <w:rPr>
+                <w:rFonts w:ascii="Arial" w:hAnsi="Arial" w:cs="Arial"/>
+                <w:sz w:val="18"/>
+              </w:rPr>
+              <w:t>}</w:t>
+            </w:r>
+          </w:p>
+        </w:tc>
+        <w:tc>
+          <w:tcPr>
+            <w:tcW w:w="666" w:type="dxa"/>
+            <w:tcBorders>
+              <w:top w:val="single" w:sz="6" w:space="0" w:color="000000"/>
+              <w:left w:val="single" w:sz="6" w:space="0" w:color="000000"/>
+              <w:bottom w:val="single" w:sz="6" w:space="0" w:color="000000"/>
+              <w:right w:val="single" w:sz="6" w:space="0" w:color="000000"/>
+            </w:tcBorders>
+          </w:tcPr>
+          <w:p>
+            <w:pPr>
+              <w:pStyle w:val="TableParagraph"/>
+              <w:jc w:val="center"/>
+              <w:rPr>
+                <w:rFonts w:ascii="Arial" w:hAnsi="Arial" w:cs="Arial"/>
+                <w:sz w:val="18"/>
+              </w:rPr>
+            </w:pPr>
+          </w:p>
+          <w:p>
+            <w:pPr>
+              <w:pStyle w:val="TableParagraph"/>
+              <w:jc w:val="center"/>
+              <w:rPr>
+                <w:rFonts w:ascii="Arial" w:hAnsi="Arial" w:cs="Arial"/>
+                <w:sz w:val="18"/>
+              </w:rPr>
+            </w:pPr>
+            <w:r>
+              <w:rPr>
+                <w:rFonts w:ascii="Arial" w:hAnsi="Arial" w:cs="Arial"/>
+                <w:sz w:val="18"/>
+              </w:rPr>
+              <w:t>${tahun</w:t>
+            </w:r>
+            <w:r>
+              <w:rPr>
+                <w:rFonts w:ascii="Arial" w:hAnsi="Arial" w:cs="Arial"/>
+                <w:sz w:val="18"/>
+              </w:rPr>
+              <w:t>c</w:t>
+            </w:r>
+            <w:r>
+              <w:rPr>
+                <w:rFonts w:ascii="Arial" w:hAnsi="Arial" w:cs="Arial"/>
+                <w:sz w:val="18"/>
+              </w:rPr>
+              <w:t>}</w:t>
+            </w:r>
+          </w:p>
+        </w:tc>
+        <w:tc>
+          <w:tcPr>
+            <w:tcW w:w="519" w:type="dxa"/>
+            <w:tcBorders>
+              <w:top w:val="single" w:sz="6" w:space="0" w:color="000000"/>
+              <w:left w:val="single" w:sz="6" w:space="0" w:color="000000"/>
+              <w:bottom w:val="single" w:sz="6" w:space="0" w:color="000000"/>
+              <w:right w:val="single" w:sz="6" w:space="0" w:color="000000"/>
+            </w:tcBorders>
+          </w:tcPr>
+          <w:p>
+            <w:pPr>
+              <w:pStyle w:val="TableParagraph"/>
+              <w:jc w:val="center"/>
+              <w:rPr>
+                <w:rFonts w:ascii="Arial" w:hAnsi="Arial" w:cs="Arial"/>
+                <w:sz w:val="18"/>
+              </w:rPr>
+            </w:pPr>
+          </w:p>
+          <w:p>
+            <w:pPr>
+              <w:pStyle w:val="TableParagraph"/>
+              <w:jc w:val="center"/>
+              <w:rPr>
+                <w:rFonts w:ascii="Arial" w:hAnsi="Arial" w:cs="Arial"/>
+                <w:sz w:val="18"/>
+              </w:rPr>
+            </w:pPr>
+            <w:r>
+              <w:rPr>
+                <w:rFonts w:ascii="Arial" w:hAnsi="Arial" w:cs="Arial"/>
+                <w:sz w:val="18"/>
+              </w:rPr>
+              <w:t>${gol</w:t>
+            </w:r>
+            <w:r>
+              <w:rPr>
+                <w:rFonts w:ascii="Arial" w:hAnsi="Arial" w:cs="Arial"/>
+                <w:sz w:val="18"/>
+              </w:rPr>
+              <w:t>c</w:t>
+            </w:r>
+            <w:r>
+              <w:rPr>
+                <w:rFonts w:ascii="Arial" w:hAnsi="Arial" w:cs="Arial"/>
+                <w:sz w:val="18"/>
+              </w:rPr>
+              <w:t>}</w:t>
+            </w:r>
+          </w:p>
+        </w:tc>
+        <w:tc>
+          <w:tcPr>
+            <w:tcW w:w="588" w:type="dxa"/>
+            <w:tcBorders>
+              <w:top w:val="single" w:sz="6" w:space="0" w:color="000000"/>
+              <w:left w:val="single" w:sz="6" w:space="0" w:color="000000"/>
+              <w:bottom w:val="single" w:sz="6" w:space="0" w:color="000000"/>
+              <w:right w:val="single" w:sz="6" w:space="0" w:color="000000"/>
+            </w:tcBorders>
+          </w:tcPr>
+          <w:p>
+            <w:pPr>
+              <w:pStyle w:val="TableParagraph"/>
+              <w:jc w:val="center"/>
+              <w:rPr>
+                <w:rFonts w:ascii="Arial" w:hAnsi="Arial" w:cs="Arial"/>
+                <w:sz w:val="18"/>
+              </w:rPr>
+            </w:pPr>
+          </w:p>
+          <w:p>
+            <w:pPr>
+              <w:pStyle w:val="TableParagraph"/>
+              <w:jc w:val="center"/>
+              <w:rPr>
+                <w:rFonts w:ascii="Arial" w:hAnsi="Arial" w:cs="Arial"/>
+                <w:sz w:val="18"/>
+              </w:rPr>
+            </w:pPr>
+            <w:r>
+              <w:rPr>
+                <w:rFonts w:ascii="Arial" w:hAnsi="Arial" w:cs="Arial"/>
+                <w:sz w:val="18"/>
+              </w:rPr>
+              <w:t>${</w:t>
+            </w:r>
+            <w:r>
+              <w:rPr>
+                <w:rFonts w:ascii="Arial" w:hAnsi="Arial" w:cs="Arial"/>
+                <w:sz w:val="18"/>
+              </w:rPr>
+              <w:t>tarif</w:t>
+            </w:r>
+            <w:r>
+              <w:rPr>
+                <w:rFonts w:ascii="Arial" w:hAnsi="Arial" w:cs="Arial"/>
+                <w:sz w:val="18"/>
+              </w:rPr>
+              <w:t>c</w:t>
+            </w:r>
+            <w:r>
+              <w:rPr>
+                <w:rFonts w:ascii="Arial" w:hAnsi="Arial" w:cs="Arial"/>
+                <w:sz w:val="18"/>
+              </w:rPr>
+              <w:t>}</w:t>
+            </w:r>
+          </w:p>
+        </w:tc>
+        <w:tc>
+          <w:tcPr>
+            <w:tcW w:w="762" w:type="dxa"/>
+            <w:tcBorders>
+              <w:top w:val="single" w:sz="6" w:space="0" w:color="000000"/>
+              <w:left w:val="single" w:sz="6" w:space="0" w:color="000000"/>
+              <w:bottom w:val="single" w:sz="6" w:space="0" w:color="000000"/>
+              <w:right w:val="single" w:sz="6" w:space="0" w:color="000000"/>
+            </w:tcBorders>
+          </w:tcPr>
+          <w:p>
+            <w:pPr>
+              <w:pStyle w:val="TableParagraph"/>
+              <w:jc w:val="center"/>
+              <w:rPr>
+                <w:rFonts w:ascii="Arial" w:hAnsi="Arial" w:cs="Arial"/>
+                <w:sz w:val="18"/>
+              </w:rPr>
+            </w:pPr>
+          </w:p>
+          <w:p>
+            <w:pPr>
+              <w:pStyle w:val="TableParagraph"/>
+              <w:jc w:val="center"/>
+              <w:rPr>
+                <w:rFonts w:ascii="Arial" w:hAnsi="Arial" w:cs="Arial"/>
+                <w:sz w:val="18"/>
+              </w:rPr>
+            </w:pPr>
+            <w:r>
+              <w:rPr>
+                <w:rFonts w:ascii="Arial" w:hAnsi="Arial" w:cs="Arial"/>
+                <w:sz w:val="18"/>
+              </w:rPr>
+              <w:t>${vol</w:t>
+            </w:r>
+            <w:r>
+              <w:rPr>
+                <w:rFonts w:ascii="Arial" w:hAnsi="Arial" w:cs="Arial"/>
+                <w:sz w:val="18"/>
+              </w:rPr>
+              <w:t>c</w:t>
+            </w:r>
+            <w:r>
+              <w:rPr>
+                <w:rFonts w:ascii="Arial" w:hAnsi="Arial" w:cs="Arial"/>
+                <w:sz w:val="18"/>
+              </w:rPr>
+              <w:t>}</w:t>
+            </w:r>
+          </w:p>
+        </w:tc>
+        <w:tc>
+          <w:tcPr>
+            <w:tcW w:w="825" w:type="dxa"/>
+            <w:tcBorders>
+              <w:top w:val="single" w:sz="6" w:space="0" w:color="000000"/>
+              <w:left w:val="single" w:sz="6" w:space="0" w:color="000000"/>
+              <w:bottom w:val="single" w:sz="6" w:space="0" w:color="000000"/>
+              <w:right w:val="single" w:sz="6" w:space="0" w:color="000000"/>
+            </w:tcBorders>
+          </w:tcPr>
+          <w:p>
+            <w:pPr>
+              <w:pStyle w:val="TableParagraph"/>
+              <w:jc w:val="center"/>
+              <w:rPr>
+                <w:rFonts w:ascii="Arial" w:hAnsi="Arial" w:cs="Arial"/>
+                <w:sz w:val="18"/>
+              </w:rPr>
+            </w:pPr>
+          </w:p>
+          <w:p>
+            <w:pPr>
+              <w:pStyle w:val="TableParagraph"/>
+              <w:jc w:val="center"/>
+              <w:rPr>
+                <w:rFonts w:ascii="Arial" w:hAnsi="Arial" w:cs="Arial"/>
+                <w:sz w:val="18"/>
+              </w:rPr>
+            </w:pPr>
+            <w:r>
+              <w:rPr>
+                <w:rFonts w:ascii="Arial" w:hAnsi="Arial" w:cs="Arial"/>
+                <w:sz w:val="18"/>
+              </w:rPr>
+              <w:t>${kondisi_cukai</w:t>
+            </w:r>
+            <w:r>
+              <w:rPr>
+                <w:rFonts w:ascii="Arial" w:hAnsi="Arial" w:cs="Arial"/>
+                <w:sz w:val="18"/>
+              </w:rPr>
+              <w:t>c</w:t>
+            </w:r>
+            <w:r>
+              <w:rPr>
+                <w:rFonts w:ascii="Arial" w:hAnsi="Arial" w:cs="Arial"/>
+                <w:sz w:val="18"/>
+              </w:rPr>
+              <w:t>}</w:t>
+            </w:r>
+          </w:p>
+        </w:tc>
+        <w:tc>
+          <w:tcPr>
+            <w:tcW w:w="609" w:type="dxa"/>
+            <w:tcBorders>
+              <w:top w:val="single" w:sz="6" w:space="0" w:color="000000"/>
+              <w:left w:val="single" w:sz="6" w:space="0" w:color="000000"/>
+              <w:bottom w:val="single" w:sz="6" w:space="0" w:color="000000"/>
+            </w:tcBorders>
+          </w:tcPr>
+          <w:p>
+            <w:pPr>
+              <w:pStyle w:val="TableParagraph"/>
+              <w:jc w:val="center"/>
+              <w:rPr>
+                <w:rFonts w:ascii="Arial" w:hAnsi="Arial" w:cs="Arial"/>
+                <w:sz w:val="18"/>
+              </w:rPr>
+            </w:pPr>
+          </w:p>
+          <w:p>
+            <w:pPr>
+              <w:pStyle w:val="TableParagraph"/>
+              <w:jc w:val="center"/>
+              <w:rPr>
+                <w:rFonts w:ascii="Arial" w:hAnsi="Arial" w:cs="Arial"/>
+                <w:sz w:val="18"/>
+              </w:rPr>
+            </w:pPr>
+            <w:r>
+              <w:rPr>
+                <w:rFonts w:ascii="Arial" w:hAnsi="Arial" w:cs="Arial"/>
+                <w:sz w:val="18"/>
+              </w:rPr>
+              <w:t>${keterangan</w:t>
+            </w:r>
+            <w:r>
+              <w:rPr>
+                <w:rFonts w:ascii="Arial" w:hAnsi="Arial" w:cs="Arial"/>
+                <w:sz w:val="18"/>
+              </w:rPr>
+              <w:t>c</w:t>
+            </w:r>
+            <w:r>
+              <w:rPr>
+                <w:rFonts w:ascii="Arial" w:hAnsi="Arial" w:cs="Arial"/>
+                <w:sz w:val="18"/>
+              </w:rPr>
+              <w:t>}</w:t>
+            </w:r>
+          </w:p>
+        </w:tc>
+      </w:tr>
+    </w:tbl>
+    <w:p>
+      <w:pPr>
+        <w:tabs>
+          <w:tab w:val="left" w:pos="1740"/>
+        </w:tabs>
+        <w:rPr>
+          <w:rFonts w:ascii="Arial" w:hAnsi="Arial" w:cs="Arial"/>
+          <w:sz w:val="22"/>
+          <w:lang w:val="sv-SE"/>
+        </w:rPr>
+      </w:pPr>
+    </w:p>
+    <w:p>
+      <w:pPr>
+        <w:spacing w:line="276" w:lineRule="auto"/>
+        <w:ind w:left="720"/>
+        <w:rPr>
+          <w:rFonts w:ascii="Arial" w:eastAsia="Calibri" w:hAnsi="Arial" w:cs="Arial"/>
+          <w:sz w:val="22"/>
+          <w:lang w:eastAsia="en-US"/>
+        </w:rPr>
+      </w:pPr>
+    </w:p>
+    <w:p>
+      <w:pPr>
+        <w:spacing w:line="276" w:lineRule="auto"/>
+        <w:ind w:left="720"/>
+        <w:rPr>
+          <w:rFonts w:ascii="Arial" w:eastAsia="Calibri" w:hAnsi="Arial" w:cs="Arial"/>
+          <w:sz w:val="22"/>
+          <w:lang w:eastAsia="en-US"/>
+        </w:rPr>
+      </w:pPr>
+    </w:p>
+    <w:bookmarkEnd w:id="1"/>
+    <w:p>
+      <w:pPr>
+        <w:spacing w:line="276" w:lineRule="auto"/>
+        <w:ind w:left="720"/>
+        <w:rPr>
+          <w:rFonts w:eastAsia="Calibri"/>
+          <w:sz w:val="22"/>
+          <w:lang w:eastAsia="en-US"/>
+        </w:rPr>
+      </w:pPr>
+    </w:p>
+    <w:bookmarkEnd w:id="2"/>
+    <w:p>
+      <w:pPr>
+        <w:ind w:left="720"/>
+        <w:rPr>
+          <w:rFonts w:ascii="Arial" w:hAnsi="Arial" w:cs="Arial"/>
+          <w:lang w:val="en-US"/>
+        </w:rPr>
+      </w:pPr>
+    </w:p>
+    <w:p>
+      <w:pPr>
+        <w:spacing w:after="160" w:line="259" w:lineRule="auto"/>
+      </w:pPr>
+    </w:p>
     <w:sectPr>
-      <w:pgSz w:w="12242" w:h="18722"/>
-      <w:pgMar w:top="709" w:right="1440" w:bottom="1440" w:left="1440" w:header="720" w:footer="720" w:gutter="0"/>
+      <w:pgSz w:w="20163" w:h="12242" w:orient="landscape"/>
+      <w:pgMar w:top="1440" w:right="709" w:bottom="1440" w:left="1440" w:header="720" w:footer="720" w:gutter="0"/>
       <w:cols w:space="720"/>
       <w:docGrid w:linePitch="360"/>
     </w:sectPr>
@@ -3659,6 +5643,92 @@
     </w:lvl>
   </w:abstractNum>
   <w:abstractNum w:abstractNumId="3" w15:restartNumberingAfterBreak="0">
+    <w:nsid w:val="52537AB6"/>
+    <w:multiLevelType w:val="hybridMultilevel"/>
+    <w:tmpl w:val="FB825CFE"/>
+    <w:lvl w:ilvl="0" w:tplc="0421000F">
+      <w:start w:val="1"/>
+      <w:numFmt w:val="decimal"/>
+      <w:lvlText w:val="%1."/>
+      <w:lvlJc w:val="left"/>
+      <w:pPr>
+        <w:ind w:left="720" w:hanging="360"/>
+      </w:pPr>
+    </w:lvl>
+    <w:lvl w:ilvl="1" w:tplc="04210019" w:tentative="1">
+      <w:start w:val="1"/>
+      <w:numFmt w:val="lowerLetter"/>
+      <w:lvlText w:val="%2."/>
+      <w:lvlJc w:val="left"/>
+      <w:pPr>
+        <w:ind w:left="1440" w:hanging="360"/>
+      </w:pPr>
+    </w:lvl>
+    <w:lvl w:ilvl="2" w:tplc="0421001B" w:tentative="1">
+      <w:start w:val="1"/>
+      <w:numFmt w:val="lowerRoman"/>
+      <w:lvlText w:val="%3."/>
+      <w:lvlJc w:val="right"/>
+      <w:pPr>
+        <w:ind w:left="2160" w:hanging="180"/>
+      </w:pPr>
+    </w:lvl>
+    <w:lvl w:ilvl="3" w:tplc="0421000F" w:tentative="1">
+      <w:start w:val="1"/>
+      <w:numFmt w:val="decimal"/>
+      <w:lvlText w:val="%4."/>
+      <w:lvlJc w:val="left"/>
+      <w:pPr>
+        <w:ind w:left="2880" w:hanging="360"/>
+      </w:pPr>
+    </w:lvl>
+    <w:lvl w:ilvl="4" w:tplc="04210019" w:tentative="1">
+      <w:start w:val="1"/>
+      <w:numFmt w:val="lowerLetter"/>
+      <w:lvlText w:val="%5."/>
+      <w:lvlJc w:val="left"/>
+      <w:pPr>
+        <w:ind w:left="3600" w:hanging="360"/>
+      </w:pPr>
+    </w:lvl>
+    <w:lvl w:ilvl="5" w:tplc="0421001B" w:tentative="1">
+      <w:start w:val="1"/>
+      <w:numFmt w:val="lowerRoman"/>
+      <w:lvlText w:val="%6."/>
+      <w:lvlJc w:val="right"/>
+      <w:pPr>
+        <w:ind w:left="4320" w:hanging="180"/>
+      </w:pPr>
+    </w:lvl>
+    <w:lvl w:ilvl="6" w:tplc="0421000F" w:tentative="1">
+      <w:start w:val="1"/>
+      <w:numFmt w:val="decimal"/>
+      <w:lvlText w:val="%7."/>
+      <w:lvlJc w:val="left"/>
+      <w:pPr>
+        <w:ind w:left="5040" w:hanging="360"/>
+      </w:pPr>
+    </w:lvl>
+    <w:lvl w:ilvl="7" w:tplc="04210019" w:tentative="1">
+      <w:start w:val="1"/>
+      <w:numFmt w:val="lowerLetter"/>
+      <w:lvlText w:val="%8."/>
+      <w:lvlJc w:val="left"/>
+      <w:pPr>
+        <w:ind w:left="5760" w:hanging="360"/>
+      </w:pPr>
+    </w:lvl>
+    <w:lvl w:ilvl="8" w:tplc="0421001B" w:tentative="1">
+      <w:start w:val="1"/>
+      <w:numFmt w:val="lowerRoman"/>
+      <w:lvlText w:val="%9."/>
+      <w:lvlJc w:val="right"/>
+      <w:pPr>
+        <w:ind w:left="6480" w:hanging="180"/>
+      </w:pPr>
+    </w:lvl>
+  </w:abstractNum>
+  <w:abstractNum w:abstractNumId="4" w15:restartNumberingAfterBreak="0">
     <w:nsid w:val="703910C2"/>
     <w:multiLevelType w:val="hybridMultilevel"/>
     <w:tmpl w:val="C5BA0EAE"/>
@@ -3749,7 +5819,7 @@
       </w:pPr>
     </w:lvl>
   </w:abstractNum>
-  <w:abstractNum w:abstractNumId="4" w15:restartNumberingAfterBreak="0">
+  <w:abstractNum w:abstractNumId="5" w15:restartNumberingAfterBreak="0">
     <w:nsid w:val="7C994505"/>
     <w:multiLevelType w:val="hybridMultilevel"/>
     <w:tmpl w:val="11789AEC"/>
@@ -3835,7 +5905,7 @@
       </w:pPr>
     </w:lvl>
   </w:abstractNum>
-  <w:abstractNum w:abstractNumId="5" w15:restartNumberingAfterBreak="0">
+  <w:abstractNum w:abstractNumId="6" w15:restartNumberingAfterBreak="0">
     <w:nsid w:val="7ECE05DD"/>
     <w:multiLevelType w:val="hybridMultilevel"/>
     <w:tmpl w:val="23967BDC"/>
@@ -3983,7 +6053,7 @@
     </w:lvlOverride>
   </w:num>
   <w:num w:numId="2" w16cid:durableId="1830558504">
-    <w:abstractNumId w:val="4"/>
+    <w:abstractNumId w:val="5"/>
     <w:lvlOverride w:ilvl="0">
       <w:startOverride w:val="5"/>
     </w:lvlOverride>
@@ -4013,7 +6083,7 @@
     </w:lvlOverride>
   </w:num>
   <w:num w:numId="3" w16cid:durableId="384456044">
-    <w:abstractNumId w:val="3"/>
+    <w:abstractNumId w:val="4"/>
     <w:lvlOverride w:ilvl="0">
       <w:startOverride w:val="6"/>
     </w:lvlOverride>
@@ -4073,7 +6143,7 @@
     </w:lvlOverride>
   </w:num>
   <w:num w:numId="5" w16cid:durableId="913589007">
-    <w:abstractNumId w:val="5"/>
+    <w:abstractNumId w:val="6"/>
     <w:lvlOverride w:ilvl="0">
       <w:startOverride w:val="1"/>
     </w:lvlOverride>
@@ -4131,6 +6201,9 @@
     <w:lvlOverride w:ilvl="8">
       <w:startOverride w:val="1"/>
     </w:lvlOverride>
+  </w:num>
+  <w:num w:numId="7" w16cid:durableId="1080248543">
+    <w:abstractNumId w:val="3"/>
   </w:num>
 </w:numbering>
 </file>
@@ -4334,7 +6407,7 @@
     <w:lsdException w:name="Medium Shading 2 Accent 1" w:uiPriority="64"/>
     <w:lsdException w:name="Medium List 1 Accent 1" w:uiPriority="65"/>
     <w:lsdException w:name="Revision" w:semiHidden="1"/>
-    <w:lsdException w:name="List Paragraph" w:uiPriority="34" w:qFormat="1"/>
+    <w:lsdException w:name="List Paragraph" w:uiPriority="1" w:qFormat="1"/>
     <w:lsdException w:name="Quote" w:uiPriority="29" w:qFormat="1"/>
     <w:lsdException w:name="Intense Quote" w:uiPriority="30" w:qFormat="1"/>
     <w:lsdException w:name="Medium List 2 Accent 1" w:uiPriority="66"/>
@@ -4535,7 +6608,7 @@
   <w:style w:type="paragraph" w:default="1" w:styleId="Normal">
     <w:name w:val="Normal"/>
     <w:qFormat/>
-    <w:rsid w:val="003F7C7A"/>
+    <w:rsid w:val="00992D9B"/>
     <w:pPr>
       <w:spacing w:after="0" w:line="240" w:lineRule="auto"/>
     </w:pPr>
@@ -4646,7 +6719,7 @@
     <w:aliases w:val="Text,Noise heading,RUS List,ANNEX,List Paragraph1,kepala,Recommendation,List Paragraph11,Bulleted Para,NFP GP Bulleted List,FooterText,numbered,Paragraphe de liste1,Bulletr List Paragraph,列出段落,列出段落1,List Paragraph2,List Paragraph21"/>
     <w:basedOn w:val="Normal"/>
     <w:link w:val="DaftarParagrafKAR"/>
-    <w:uiPriority w:val="34"/>
+    <w:uiPriority w:val="1"/>
     <w:qFormat/>
     <w:rsid w:val="00CD1787"/>
     <w:pPr>
@@ -4801,6 +6874,51 @@
     <w:rPr>
       <w:color w:val="0563C1" w:themeColor="hyperlink"/>
       <w:u w:val="single"/>
+    </w:rPr>
+  </w:style>
+  <w:style w:type="table" w:customStyle="1" w:styleId="TableNormal">
+    <w:name w:val="Table Normal"/>
+    <w:uiPriority w:val="2"/>
+    <w:semiHidden/>
+    <w:unhideWhenUsed/>
+    <w:qFormat/>
+    <w:rsid w:val="00B73DFA"/>
+    <w:pPr>
+      <w:widowControl w:val="0"/>
+      <w:autoSpaceDE w:val="0"/>
+      <w:autoSpaceDN w:val="0"/>
+      <w:spacing w:after="0" w:line="240" w:lineRule="auto"/>
+    </w:pPr>
+    <w:rPr>
+      <w:kern w:val="0"/>
+      <w14:ligatures w14:val="none"/>
+    </w:rPr>
+    <w:tblPr>
+      <w:tblInd w:w="0" w:type="dxa"/>
+      <w:tblCellMar>
+        <w:top w:w="0" w:type="dxa"/>
+        <w:left w:w="0" w:type="dxa"/>
+        <w:bottom w:w="0" w:type="dxa"/>
+        <w:right w:w="0" w:type="dxa"/>
+      </w:tblCellMar>
+    </w:tblPr>
+  </w:style>
+  <w:style w:type="paragraph" w:customStyle="1" w:styleId="TableParagraph">
+    <w:name w:val="Table Paragraph"/>
+    <w:basedOn w:val="Normal"/>
+    <w:uiPriority w:val="1"/>
+    <w:qFormat/>
+    <w:rsid w:val="00B73DFA"/>
+    <w:pPr>
+      <w:widowControl w:val="0"/>
+      <w:autoSpaceDE w:val="0"/>
+      <w:autoSpaceDN w:val="0"/>
+    </w:pPr>
+    <w:rPr>
+      <w:rFonts w:ascii="Cambria" w:eastAsia="Cambria" w:hAnsi="Cambria" w:cs="Cambria"/>
+      <w:color w:val="auto"/>
+      <w:sz w:val="22"/>
+      <w:lang w:val="id" w:eastAsia="en-US"/>
     </w:rPr>
   </w:style>
 </w:styles>
@@ -5099,4 +7217,16 @@
     </a:ext>
   </a:extLst>
 </a:theme>
+</file>
+
+<file path=customXml/item1.xml><?xml version="1.0" encoding="utf-8"?>
+<b:Sources xmlns:b="http://schemas.openxmlformats.org/officeDocument/2006/bibliography" xmlns="http://schemas.openxmlformats.org/officeDocument/2006/bibliography" SelectedStyle="\IEEE2006OfficeOnline.xsl" StyleName="IEEE" Version="2006"/>
+</file>
+
+<file path=customXml/itemProps1.xml><?xml version="1.0" encoding="utf-8"?>
+<ds:datastoreItem xmlns:ds="http://schemas.openxmlformats.org/officeDocument/2006/customXml" ds:itemID="{7F5FD14E-336B-4FB0-884E-05ADA31C2F17}">
+  <ds:schemaRefs>
+    <ds:schemaRef ds:uri="http://schemas.openxmlformats.org/officeDocument/2006/bibliography"/>
+  </ds:schemaRefs>
+</ds:datastoreItem>
 </file>
</xml_diff>

<commit_message>
(feat) update design sidebear, add cetakan bast pemilik
</commit_message>
<xml_diff>
--- a/resources/templates/Dokpenyidikan/surat-ba-cacah.docx
+++ b/resources/templates/Dokpenyidikan/surat-ba-cacah.docx
@@ -4366,6 +4366,7 @@
               <w:pStyle w:val="TableParagraph"/>
               <w:spacing w:before="116"/>
               <w:ind w:left="319"/>
+              <w:jc w:val="center"/>
               <w:rPr>
                 <w:rFonts w:ascii="Arial" w:hAnsi="Arial" w:cs="Arial"/>
                 <w:sz w:val="19"/>
@@ -4409,6 +4410,7 @@
               <w:pStyle w:val="TableParagraph"/>
               <w:spacing w:before="116"/>
               <w:ind w:left="75"/>
+              <w:jc w:val="center"/>
               <w:rPr>
                 <w:rFonts w:ascii="Arial" w:hAnsi="Arial" w:cs="Arial"/>
                 <w:sz w:val="19"/>
@@ -4551,14 +4553,28 @@
                 <w:rFonts w:ascii="Arial" w:hAnsi="Arial" w:cs="Arial"/>
                 <w:sz w:val="19"/>
               </w:rPr>
-              <w:t>${jumla</w:t>
-            </w:r>
-            <w:r>
-              <w:rPr>
-                <w:rFonts w:ascii="Arial" w:hAnsi="Arial" w:cs="Arial"/>
-                <w:sz w:val="19"/>
-              </w:rPr>
-              <w:t>0068</w:t>
+              <w:t>${jum</w:t>
+            </w:r>
+            <w:r>
+              <w:rPr>
+                <w:rFonts w:ascii="Arial" w:hAnsi="Arial" w:cs="Arial"/>
+                <w:sz w:val="19"/>
+              </w:rPr>
+              <w:t>l</w:t>
+            </w:r>
+            <w:r>
+              <w:rPr>
+                <w:rFonts w:ascii="Arial" w:hAnsi="Arial" w:cs="Arial"/>
+                <w:sz w:val="19"/>
+              </w:rPr>
+              <w:t>a</w:t>
+            </w:r>
+            <w:r>
+              <w:rPr>
+                <w:rFonts w:ascii="Arial" w:hAnsi="Arial" w:cs="Arial"/>
+                <w:sz w:val="19"/>
+              </w:rPr>
+              <w:t>h</w:t>
             </w:r>
             <w:r>
               <w:rPr>

</xml_diff>